<commit_message>
estructura del informe final
</commit_message>
<xml_diff>
--- a/Simuladores/EmulsiV/EmulsiV.docx
+++ b/Simuladores/EmulsiV/EmulsiV.docx
@@ -25,12 +25,18 @@
     <w:p>
       <w:pPr>
         <w:rPr>
+          <w:noProof/>
+        </w:rPr>
+      </w:pPr>
+      <w:r>
+        <w:rPr>
           <w:b/>
           <w:bCs/>
           <w:sz w:val="28"/>
           <w:szCs w:val="28"/>
         </w:rPr>
-      </w:pPr>
+        <w:t>Índice:</w:t>
+      </w:r>
       <w:r>
         <w:rPr>
           <w:b/>
@@ -38,114 +44,400 @@
           <w:sz w:val="28"/>
           <w:szCs w:val="28"/>
         </w:rPr>
-        <w:t>Índice:</w:t>
-      </w:r>
-    </w:p>
-    <w:p>
-      <w:pPr>
-        <w:pStyle w:val="Prrafodelista"/>
-        <w:numPr>
-          <w:ilvl w:val="0"/>
-          <w:numId w:val="1"/>
-        </w:numPr>
-        <w:rPr>
-          <w:sz w:val="24"/>
-          <w:szCs w:val="24"/>
-        </w:rPr>
-      </w:pPr>
-      <w:r>
-        <w:rPr>
-          <w:sz w:val="24"/>
-          <w:szCs w:val="24"/>
-        </w:rPr>
-        <w:t>Características</w:t>
-      </w:r>
-    </w:p>
-    <w:p>
-      <w:pPr>
-        <w:pStyle w:val="Prrafodelista"/>
-        <w:numPr>
-          <w:ilvl w:val="0"/>
-          <w:numId w:val="1"/>
-        </w:numPr>
-        <w:rPr>
-          <w:sz w:val="24"/>
-          <w:szCs w:val="24"/>
-        </w:rPr>
-      </w:pPr>
-      <w:r>
-        <w:rPr>
-          <w:sz w:val="24"/>
-          <w:szCs w:val="24"/>
-        </w:rPr>
-        <w:t>Instalación</w:t>
-      </w:r>
-      <w:r>
-        <w:rPr>
-          <w:sz w:val="24"/>
-          <w:szCs w:val="24"/>
-        </w:rPr>
-        <w:t xml:space="preserve"> y Ejecución</w:t>
-      </w:r>
-    </w:p>
-    <w:p>
-      <w:pPr>
-        <w:pStyle w:val="Prrafodelista"/>
-        <w:numPr>
-          <w:ilvl w:val="0"/>
-          <w:numId w:val="1"/>
-        </w:numPr>
-        <w:rPr>
-          <w:sz w:val="24"/>
-          <w:szCs w:val="24"/>
-        </w:rPr>
-      </w:pPr>
-      <w:r>
-        <w:rPr>
-          <w:sz w:val="24"/>
-          <w:szCs w:val="24"/>
-        </w:rPr>
-        <w:t>Dependencias necesarias</w:t>
-      </w:r>
-    </w:p>
-    <w:p>
-      <w:pPr>
-        <w:pStyle w:val="Prrafodelista"/>
-        <w:numPr>
-          <w:ilvl w:val="0"/>
-          <w:numId w:val="1"/>
-        </w:numPr>
-        <w:rPr>
-          <w:sz w:val="24"/>
-          <w:szCs w:val="24"/>
-        </w:rPr>
-      </w:pPr>
-      <w:r>
-        <w:rPr>
-          <w:sz w:val="24"/>
-          <w:szCs w:val="24"/>
-        </w:rPr>
-        <w:t>Complicaciones encontradas</w:t>
-      </w:r>
-    </w:p>
-    <w:p>
-      <w:pPr>
-        <w:pStyle w:val="Prrafodelista"/>
-        <w:numPr>
-          <w:ilvl w:val="0"/>
-          <w:numId w:val="1"/>
-        </w:numPr>
-        <w:rPr>
-          <w:sz w:val="24"/>
-          <w:szCs w:val="24"/>
-        </w:rPr>
-      </w:pPr>
-      <w:r>
-        <w:rPr>
-          <w:sz w:val="24"/>
-          <w:szCs w:val="24"/>
-        </w:rPr>
-        <w:t>Documentación</w:t>
+        <w:fldChar w:fldCharType="begin"/>
+      </w:r>
+      <w:r>
+        <w:rPr>
+          <w:b/>
+          <w:bCs/>
+          <w:sz w:val="28"/>
+          <w:szCs w:val="28"/>
+        </w:rPr>
+        <w:instrText xml:space="preserve"> INDEX \e "</w:instrText>
+      </w:r>
+      <w:r>
+        <w:rPr>
+          <w:b/>
+          <w:bCs/>
+          <w:sz w:val="28"/>
+          <w:szCs w:val="28"/>
+        </w:rPr>
+        <w:tab/>
+        <w:instrText xml:space="preserve">" \h "A" \z "3082" </w:instrText>
+      </w:r>
+      <w:r>
+        <w:rPr>
+          <w:b/>
+          <w:bCs/>
+          <w:sz w:val="28"/>
+          <w:szCs w:val="28"/>
+        </w:rPr>
+        <w:fldChar w:fldCharType="separate"/>
+      </w:r>
+    </w:p>
+    <w:p>
+      <w:pPr>
+        <w:pStyle w:val="Ttulodendice"/>
+        <w:keepNext/>
+        <w:tabs>
+          <w:tab w:val="right" w:leader="dot" w:pos="8494"/>
+        </w:tabs>
+        <w:rPr>
+          <w:rFonts w:eastAsiaTheme="minorEastAsia"/>
+          <w:b w:val="0"/>
+          <w:bCs w:val="0"/>
+          <w:noProof/>
+        </w:rPr>
+      </w:pPr>
+      <w:r>
+        <w:rPr>
+          <w:noProof/>
+        </w:rPr>
+        <w:t>1</w:t>
+      </w:r>
+    </w:p>
+    <w:p>
+      <w:pPr>
+        <w:pStyle w:val="ndice1"/>
+        <w:tabs>
+          <w:tab w:val="right" w:leader="dot" w:pos="8494"/>
+        </w:tabs>
+        <w:rPr>
+          <w:noProof/>
+        </w:rPr>
+      </w:pPr>
+      <w:r>
+        <w:rPr>
+          <w:b/>
+          <w:bCs/>
+          <w:noProof/>
+        </w:rPr>
+        <w:t>1 Simulador</w:t>
+      </w:r>
+      <w:r>
+        <w:rPr>
+          <w:noProof/>
+        </w:rPr>
+        <w:tab/>
+        <w:t>2</w:t>
+      </w:r>
+    </w:p>
+    <w:p>
+      <w:pPr>
+        <w:pStyle w:val="ndice2"/>
+        <w:tabs>
+          <w:tab w:val="right" w:leader="dot" w:pos="8494"/>
+        </w:tabs>
+        <w:rPr>
+          <w:noProof/>
+        </w:rPr>
+      </w:pPr>
+      <w:r>
+        <w:rPr>
+          <w:noProof/>
+        </w:rPr>
+        <w:t>1.1 Introducción</w:t>
+      </w:r>
+      <w:r>
+        <w:rPr>
+          <w:noProof/>
+        </w:rPr>
+        <w:tab/>
+        <w:t>2</w:t>
+      </w:r>
+    </w:p>
+    <w:p>
+      <w:pPr>
+        <w:pStyle w:val="ndice2"/>
+        <w:tabs>
+          <w:tab w:val="right" w:leader="dot" w:pos="8494"/>
+        </w:tabs>
+        <w:rPr>
+          <w:noProof/>
+        </w:rPr>
+      </w:pPr>
+      <w:r>
+        <w:rPr>
+          <w:noProof/>
+        </w:rPr>
+        <w:t>1.2 Interfaz</w:t>
+      </w:r>
+      <w:r>
+        <w:rPr>
+          <w:noProof/>
+        </w:rPr>
+        <w:tab/>
+        <w:t>2</w:t>
+      </w:r>
+    </w:p>
+    <w:p>
+      <w:pPr>
+        <w:pStyle w:val="ndice2"/>
+        <w:tabs>
+          <w:tab w:val="right" w:leader="dot" w:pos="8494"/>
+        </w:tabs>
+        <w:rPr>
+          <w:noProof/>
+        </w:rPr>
+      </w:pPr>
+      <w:r>
+        <w:rPr>
+          <w:noProof/>
+        </w:rPr>
+        <w:t>1.3 Memorias Caché</w:t>
+      </w:r>
+      <w:r>
+        <w:rPr>
+          <w:noProof/>
+        </w:rPr>
+        <w:tab/>
+        <w:t>2</w:t>
+      </w:r>
+    </w:p>
+    <w:p>
+      <w:pPr>
+        <w:pStyle w:val="ndice2"/>
+        <w:tabs>
+          <w:tab w:val="right" w:leader="dot" w:pos="8494"/>
+        </w:tabs>
+        <w:rPr>
+          <w:noProof/>
+        </w:rPr>
+      </w:pPr>
+      <w:r>
+        <w:rPr>
+          <w:noProof/>
+        </w:rPr>
+        <w:t>1.4 Pipeline</w:t>
+      </w:r>
+      <w:r>
+        <w:rPr>
+          <w:noProof/>
+        </w:rPr>
+        <w:tab/>
+        <w:t>2</w:t>
+      </w:r>
+    </w:p>
+    <w:p>
+      <w:pPr>
+        <w:pStyle w:val="ndice2"/>
+        <w:tabs>
+          <w:tab w:val="right" w:leader="dot" w:pos="8494"/>
+        </w:tabs>
+        <w:rPr>
+          <w:noProof/>
+        </w:rPr>
+      </w:pPr>
+      <w:r>
+        <w:rPr>
+          <w:noProof/>
+        </w:rPr>
+        <w:t>1.5 Entrada Salida</w:t>
+      </w:r>
+      <w:r>
+        <w:rPr>
+          <w:noProof/>
+        </w:rPr>
+        <w:tab/>
+        <w:t>2</w:t>
+      </w:r>
+    </w:p>
+    <w:p>
+      <w:pPr>
+        <w:pStyle w:val="ndice2"/>
+        <w:tabs>
+          <w:tab w:val="right" w:leader="dot" w:pos="8494"/>
+        </w:tabs>
+        <w:rPr>
+          <w:noProof/>
+        </w:rPr>
+      </w:pPr>
+      <w:r>
+        <w:rPr>
+          <w:noProof/>
+        </w:rPr>
+        <w:t>1.6 Trabajo con el simulador</w:t>
+      </w:r>
+      <w:r>
+        <w:rPr>
+          <w:noProof/>
+        </w:rPr>
+        <w:tab/>
+        <w:t>2</w:t>
+      </w:r>
+    </w:p>
+    <w:p>
+      <w:pPr>
+        <w:pStyle w:val="Ttulodendice"/>
+        <w:keepNext/>
+        <w:tabs>
+          <w:tab w:val="right" w:leader="dot" w:pos="8494"/>
+        </w:tabs>
+        <w:rPr>
+          <w:rFonts w:eastAsiaTheme="minorEastAsia"/>
+          <w:b w:val="0"/>
+          <w:bCs w:val="0"/>
+          <w:noProof/>
+        </w:rPr>
+      </w:pPr>
+      <w:r>
+        <w:rPr>
+          <w:noProof/>
+        </w:rPr>
+        <w:t>2</w:t>
+      </w:r>
+    </w:p>
+    <w:p>
+      <w:pPr>
+        <w:pStyle w:val="ndice1"/>
+        <w:tabs>
+          <w:tab w:val="right" w:leader="dot" w:pos="8494"/>
+        </w:tabs>
+        <w:rPr>
+          <w:noProof/>
+        </w:rPr>
+      </w:pPr>
+      <w:r>
+        <w:rPr>
+          <w:b/>
+          <w:bCs/>
+          <w:noProof/>
+        </w:rPr>
+        <w:t>2 Instalación y Ejecución</w:t>
+      </w:r>
+      <w:r>
+        <w:rPr>
+          <w:noProof/>
+        </w:rPr>
+        <w:tab/>
+        <w:t>2</w:t>
+      </w:r>
+    </w:p>
+    <w:p>
+      <w:pPr>
+        <w:pStyle w:val="Ttulodendice"/>
+        <w:keepNext/>
+        <w:tabs>
+          <w:tab w:val="right" w:leader="dot" w:pos="8494"/>
+        </w:tabs>
+        <w:rPr>
+          <w:rFonts w:eastAsiaTheme="minorEastAsia"/>
+          <w:b w:val="0"/>
+          <w:bCs w:val="0"/>
+          <w:noProof/>
+        </w:rPr>
+      </w:pPr>
+      <w:r>
+        <w:rPr>
+          <w:noProof/>
+        </w:rPr>
+        <w:t>3</w:t>
+      </w:r>
+    </w:p>
+    <w:p>
+      <w:pPr>
+        <w:pStyle w:val="ndice1"/>
+        <w:tabs>
+          <w:tab w:val="right" w:leader="dot" w:pos="8494"/>
+        </w:tabs>
+        <w:rPr>
+          <w:noProof/>
+        </w:rPr>
+      </w:pPr>
+      <w:r>
+        <w:rPr>
+          <w:b/>
+          <w:bCs/>
+          <w:noProof/>
+        </w:rPr>
+        <w:t>3 Aspectos Destacables y Limitaciones</w:t>
+      </w:r>
+      <w:r>
+        <w:rPr>
+          <w:noProof/>
+        </w:rPr>
+        <w:tab/>
+        <w:t>2</w:t>
+      </w:r>
+    </w:p>
+    <w:p>
+      <w:pPr>
+        <w:pStyle w:val="Ttulodendice"/>
+        <w:keepNext/>
+        <w:tabs>
+          <w:tab w:val="right" w:leader="dot" w:pos="8494"/>
+        </w:tabs>
+        <w:rPr>
+          <w:rFonts w:eastAsiaTheme="minorEastAsia"/>
+          <w:b w:val="0"/>
+          <w:bCs w:val="0"/>
+          <w:noProof/>
+        </w:rPr>
+      </w:pPr>
+      <w:r>
+        <w:rPr>
+          <w:noProof/>
+        </w:rPr>
+        <w:t>4</w:t>
+      </w:r>
+    </w:p>
+    <w:p>
+      <w:pPr>
+        <w:pStyle w:val="ndice1"/>
+        <w:tabs>
+          <w:tab w:val="right" w:leader="dot" w:pos="8494"/>
+        </w:tabs>
+        <w:rPr>
+          <w:noProof/>
+        </w:rPr>
+      </w:pPr>
+      <w:r>
+        <w:rPr>
+          <w:b/>
+          <w:bCs/>
+          <w:noProof/>
+        </w:rPr>
+        <w:t>4</w:t>
+      </w:r>
+      <w:r>
+        <w:rPr>
+          <w:noProof/>
+        </w:rPr>
+        <w:t xml:space="preserve"> </w:t>
+      </w:r>
+      <w:r>
+        <w:rPr>
+          <w:b/>
+          <w:bCs/>
+          <w:noProof/>
+        </w:rPr>
+        <w:t>Referencias</w:t>
+      </w:r>
+      <w:r>
+        <w:rPr>
+          <w:noProof/>
+        </w:rPr>
+        <w:tab/>
+        <w:t>2</w:t>
+      </w:r>
+    </w:p>
+    <w:p>
+      <w:pPr>
+        <w:rPr>
+          <w:b/>
+          <w:bCs/>
+          <w:sz w:val="28"/>
+          <w:szCs w:val="28"/>
+        </w:rPr>
+      </w:pPr>
+      <w:r>
+        <w:rPr>
+          <w:b/>
+          <w:bCs/>
+          <w:sz w:val="28"/>
+          <w:szCs w:val="28"/>
+        </w:rPr>
+        <w:fldChar w:fldCharType="end"/>
       </w:r>
     </w:p>
     <w:p>
@@ -180,58 +472,17 @@
           <w:szCs w:val="32"/>
         </w:rPr>
         <w:lastRenderedPageBreak/>
-        <w:t>Características Generales:</w:t>
-      </w:r>
-    </w:p>
-    <w:p>
-      <w:pPr>
-        <w:rPr>
-          <w:sz w:val="28"/>
-          <w:szCs w:val="28"/>
-        </w:rPr>
-      </w:pPr>
-      <w:proofErr w:type="spellStart"/>
-      <w:r>
-        <w:rPr>
-          <w:sz w:val="28"/>
-          <w:szCs w:val="28"/>
-        </w:rPr>
-        <w:t>EmulsiV</w:t>
-      </w:r>
-      <w:proofErr w:type="spellEnd"/>
-      <w:r>
-        <w:rPr>
-          <w:sz w:val="28"/>
-          <w:szCs w:val="28"/>
-        </w:rPr>
-        <w:t xml:space="preserve"> es un simulador de código abierto escrito principalmente en </w:t>
-      </w:r>
-      <w:proofErr w:type="spellStart"/>
-      <w:r>
-        <w:rPr>
-          <w:sz w:val="28"/>
-          <w:szCs w:val="28"/>
-        </w:rPr>
-        <w:t>JScript</w:t>
-      </w:r>
-      <w:proofErr w:type="spellEnd"/>
-      <w:r>
-        <w:rPr>
-          <w:sz w:val="28"/>
-          <w:szCs w:val="28"/>
-        </w:rPr>
-        <w:t xml:space="preserve">, siendo un simulador web que podríamos considerar bastante sencillo.  </w:t>
-      </w:r>
-    </w:p>
-    <w:p>
-      <w:pPr>
+        <w:t xml:space="preserve">1 </w:t>
+      </w:r>
+      <w:r>
         <w:rPr>
           <w:b/>
           <w:bCs/>
           <w:sz w:val="32"/>
           <w:szCs w:val="32"/>
         </w:rPr>
-      </w:pPr>
+        <w:t>Simulador</w:t>
+      </w:r>
       <w:r>
         <w:rPr>
           <w:b/>
@@ -239,7 +490,10 @@
           <w:sz w:val="32"/>
           <w:szCs w:val="32"/>
         </w:rPr>
-        <w:t>Instalación</w:t>
+        <w:fldChar w:fldCharType="begin"/>
+      </w:r>
+      <w:r>
+        <w:instrText xml:space="preserve"> XE "</w:instrText>
       </w:r>
       <w:r>
         <w:rPr>
@@ -248,7 +502,10 @@
           <w:sz w:val="32"/>
           <w:szCs w:val="32"/>
         </w:rPr>
-        <w:t xml:space="preserve"> y Ejecución</w:t>
+        <w:instrText>1 Simulador</w:instrText>
+      </w:r>
+      <w:r>
+        <w:instrText xml:space="preserve">" </w:instrText>
       </w:r>
       <w:r>
         <w:rPr>
@@ -257,78 +514,878 @@
           <w:sz w:val="32"/>
           <w:szCs w:val="32"/>
         </w:rPr>
+        <w:fldChar w:fldCharType="end"/>
+      </w:r>
+      <w:r>
+        <w:rPr>
+          <w:b/>
+          <w:bCs/>
+          <w:sz w:val="32"/>
+          <w:szCs w:val="32"/>
+        </w:rPr>
         <w:t>:</w:t>
       </w:r>
     </w:p>
     <w:p>
       <w:pPr>
         <w:rPr>
-          <w:sz w:val="28"/>
-          <w:szCs w:val="28"/>
-        </w:rPr>
-      </w:pPr>
-      <w:r>
-        <w:rPr>
-          <w:sz w:val="28"/>
-          <w:szCs w:val="28"/>
-        </w:rPr>
-        <w:t>Para el proceso de instalación</w:t>
-      </w:r>
-      <w:r>
-        <w:rPr>
-          <w:sz w:val="28"/>
-          <w:szCs w:val="28"/>
-        </w:rPr>
-        <w:t xml:space="preserve"> solo tendremos que seguir estos sencillos pasos. Primero clonamos el repositorio (enlace oficial en la sección de Documentación), y ejecutamos la sentencia “</w:t>
-      </w:r>
-      <w:proofErr w:type="spellStart"/>
-      <w:r>
-        <w:rPr>
-          <w:sz w:val="28"/>
-          <w:szCs w:val="28"/>
-        </w:rPr>
-        <w:t>npm</w:t>
-      </w:r>
-      <w:proofErr w:type="spellEnd"/>
-      <w:r>
-        <w:rPr>
-          <w:sz w:val="28"/>
-          <w:szCs w:val="28"/>
+          <w:b/>
+          <w:bCs/>
+          <w:sz w:val="24"/>
+          <w:szCs w:val="24"/>
+        </w:rPr>
+      </w:pPr>
+      <w:r>
+        <w:rPr>
+          <w:b/>
+          <w:bCs/>
+          <w:sz w:val="24"/>
+          <w:szCs w:val="24"/>
+        </w:rPr>
+        <w:t xml:space="preserve">1.1 </w:t>
+      </w:r>
+      <w:r>
+        <w:rPr>
+          <w:b/>
+          <w:bCs/>
+          <w:sz w:val="24"/>
+          <w:szCs w:val="24"/>
+        </w:rPr>
+        <w:t>Introducción:</w:t>
+      </w:r>
+      <w:r>
+        <w:rPr>
+          <w:b/>
+          <w:bCs/>
+          <w:sz w:val="24"/>
+          <w:szCs w:val="24"/>
+        </w:rPr>
+        <w:fldChar w:fldCharType="begin"/>
+      </w:r>
+      <w:r>
+        <w:instrText xml:space="preserve"> XE "</w:instrText>
+      </w:r>
+      <w:r>
+        <w:instrText>1 Simulador:1.1 Introducción</w:instrText>
+      </w:r>
+      <w:r>
+        <w:instrText xml:space="preserve">" </w:instrText>
+      </w:r>
+      <w:r>
+        <w:rPr>
+          <w:b/>
+          <w:bCs/>
+          <w:sz w:val="24"/>
+          <w:szCs w:val="24"/>
+        </w:rPr>
+        <w:fldChar w:fldCharType="end"/>
+      </w:r>
+    </w:p>
+    <w:p>
+      <w:pPr>
+        <w:rPr>
+          <w:sz w:val="24"/>
+          <w:szCs w:val="24"/>
+        </w:rPr>
+      </w:pPr>
+      <w:r>
+        <w:rPr>
+          <w:sz w:val="24"/>
+          <w:szCs w:val="24"/>
+        </w:rPr>
+        <w:t>Este documento se dedicará a la exploración del simulador del estándar RISC-V</w:t>
+      </w:r>
+      <w:r>
+        <w:rPr>
+          <w:sz w:val="24"/>
+          <w:szCs w:val="24"/>
+        </w:rPr>
+        <w:t xml:space="preserve">, EmulsiV. EmulsiV es un simulador web de código abierto escrito principalmente en JScript. </w:t>
+      </w:r>
+    </w:p>
+    <w:p>
+      <w:pPr>
+        <w:rPr>
+          <w:sz w:val="24"/>
+          <w:szCs w:val="24"/>
+        </w:rPr>
+      </w:pPr>
+      <w:r>
+        <w:rPr>
+          <w:sz w:val="24"/>
+          <w:szCs w:val="24"/>
+        </w:rPr>
+        <w:t>Este simulador es bastante sencillo, más pensando como ejemplo académico que como herramienta para probar código, siendo que viene con una serie de ejemplos precargados que son los únicos programas que se pueden cargar en un principio.</w:t>
+      </w:r>
+    </w:p>
+    <w:p>
+      <w:pPr>
+        <w:rPr>
+          <w:b/>
+          <w:bCs/>
+          <w:sz w:val="24"/>
+          <w:szCs w:val="24"/>
+        </w:rPr>
+      </w:pPr>
+      <w:r>
+        <w:rPr>
+          <w:b/>
+          <w:bCs/>
+          <w:sz w:val="24"/>
+          <w:szCs w:val="24"/>
+        </w:rPr>
+        <w:t>1.2 I</w:t>
+      </w:r>
+      <w:r>
+        <w:rPr>
+          <w:b/>
+          <w:bCs/>
+          <w:sz w:val="24"/>
+          <w:szCs w:val="24"/>
+        </w:rPr>
+        <w:t>nterfaz:</w:t>
+      </w:r>
+      <w:r>
+        <w:rPr>
+          <w:b/>
+          <w:bCs/>
+          <w:sz w:val="24"/>
+          <w:szCs w:val="24"/>
+        </w:rPr>
+        <w:fldChar w:fldCharType="begin"/>
+      </w:r>
+      <w:r>
+        <w:instrText xml:space="preserve"> XE "</w:instrText>
+      </w:r>
+      <w:r>
+        <w:instrText>1 Simulador:1.2 Interfaz</w:instrText>
+      </w:r>
+      <w:r>
+        <w:instrText xml:space="preserve">" </w:instrText>
+      </w:r>
+      <w:r>
+        <w:rPr>
+          <w:b/>
+          <w:bCs/>
+          <w:sz w:val="24"/>
+          <w:szCs w:val="24"/>
+        </w:rPr>
+        <w:fldChar w:fldCharType="end"/>
+      </w:r>
+    </w:p>
+    <w:p>
+      <w:r>
+        <w:t>Este simulador solo cuenta con una interfaz, conteniendo esta todos los apartados y puntos del simulador,</w:t>
+      </w:r>
+      <w:r>
+        <w:t xml:space="preserve"> para trabajar con todos y cada uno de los ejemplos solo se cuenta con esta única página. Sin embargo algunos de los apartados de la misma cambian a lo largo de la ejecución: como el apartado de ejecución segmentada que a medida que se ejecuta el código este cambia siguiendo la misma ejecución.</w:t>
+      </w:r>
+    </w:p>
+    <w:p>
+      <w:pPr>
+        <w:rPr>
+          <w:b/>
+          <w:bCs/>
+          <w:sz w:val="24"/>
+          <w:szCs w:val="24"/>
+        </w:rPr>
+      </w:pPr>
+      <w:r>
+        <w:rPr>
+          <w:b/>
+          <w:bCs/>
+          <w:sz w:val="24"/>
+          <w:szCs w:val="24"/>
+        </w:rPr>
+        <w:t xml:space="preserve">1.3 </w:t>
+      </w:r>
+      <w:r>
+        <w:rPr>
+          <w:b/>
+          <w:bCs/>
+          <w:sz w:val="24"/>
+          <w:szCs w:val="24"/>
+        </w:rPr>
+        <w:t>Memoria</w:t>
+      </w:r>
+      <w:r>
+        <w:rPr>
+          <w:b/>
+          <w:bCs/>
+          <w:sz w:val="24"/>
+          <w:szCs w:val="24"/>
+        </w:rPr>
+        <w:t>s</w:t>
+      </w:r>
+      <w:r>
+        <w:rPr>
+          <w:b/>
+          <w:bCs/>
+          <w:sz w:val="24"/>
+          <w:szCs w:val="24"/>
+        </w:rPr>
+        <w:t xml:space="preserve"> Caché:</w:t>
+      </w:r>
+      <w:r>
+        <w:rPr>
+          <w:b/>
+          <w:bCs/>
+          <w:sz w:val="24"/>
+          <w:szCs w:val="24"/>
         </w:rPr>
         <w:t xml:space="preserve"> </w:t>
       </w:r>
-      <w:proofErr w:type="spellStart"/>
-      <w:r>
-        <w:rPr>
-          <w:sz w:val="28"/>
-          <w:szCs w:val="28"/>
-        </w:rPr>
-        <w:t>install</w:t>
-      </w:r>
-      <w:proofErr w:type="spellEnd"/>
-      <w:r>
-        <w:rPr>
-          <w:sz w:val="28"/>
-          <w:szCs w:val="28"/>
-        </w:rPr>
-        <w:t xml:space="preserve">” dentro del directorio principal que acabamos de clonar, para iniciar la configuración del servidor local que vamos a usar. </w:t>
-      </w:r>
-    </w:p>
-    <w:p>
-      <w:pPr>
-        <w:rPr>
-          <w:sz w:val="28"/>
-          <w:szCs w:val="28"/>
-        </w:rPr>
-      </w:pPr>
-      <w:r>
-        <w:rPr>
-          <w:noProof/>
-          <w:sz w:val="28"/>
-          <w:szCs w:val="28"/>
+      <w:r>
+        <w:rPr>
+          <w:b/>
+          <w:bCs/>
+          <w:sz w:val="24"/>
+          <w:szCs w:val="24"/>
+        </w:rPr>
+        <w:fldChar w:fldCharType="begin"/>
+      </w:r>
+      <w:r>
+        <w:instrText xml:space="preserve"> XE "</w:instrText>
+      </w:r>
+      <w:r>
+        <w:instrText>1 Simulador:1.</w:instrText>
+      </w:r>
+      <w:r>
+        <w:instrText>3</w:instrText>
+      </w:r>
+      <w:r>
+        <w:instrText xml:space="preserve"> </w:instrText>
+      </w:r>
+      <w:r>
+        <w:instrText xml:space="preserve">Memorias Caché" </w:instrText>
+      </w:r>
+      <w:r>
+        <w:rPr>
+          <w:b/>
+          <w:bCs/>
+          <w:sz w:val="24"/>
+          <w:szCs w:val="24"/>
+        </w:rPr>
+        <w:fldChar w:fldCharType="end"/>
+      </w:r>
+    </w:p>
+    <w:p>
+      <w:pPr>
+        <w:rPr>
+          <w:sz w:val="24"/>
+          <w:szCs w:val="24"/>
+        </w:rPr>
+      </w:pPr>
+      <w:r>
+        <w:rPr>
+          <w:sz w:val="24"/>
+          <w:szCs w:val="24"/>
+        </w:rPr>
+        <w:t>Aunque este simulador cuenta con un pequeño apartado para la visualización del contenido de la memoria, no cuenta con una implementación de memorias caché.</w:t>
+      </w:r>
+    </w:p>
+    <w:p>
+      <w:pPr>
+        <w:rPr>
+          <w:rStyle w:val="nfasissutil"/>
+        </w:rPr>
+      </w:pPr>
+      <w:r>
+        <w:rPr>
+          <w:rStyle w:val="nfasissutil"/>
         </w:rPr>
         <w:drawing>
-          <wp:inline distT="0" distB="0" distL="0" distR="0" wp14:anchorId="14E5110A" wp14:editId="0144DBBD">
+          <wp:inline distT="0" distB="0" distL="0" distR="0" wp14:anchorId="51057857" wp14:editId="6BB45B4A">
+            <wp:extent cx="5597236" cy="2244090"/>
+            <wp:effectExtent l="0" t="0" r="0" b="3810"/>
+            <wp:docPr id="1630086311" name="Imagen 1"/>
+            <wp:cNvGraphicFramePr>
+              <a:graphicFrameLocks xmlns:a="http://schemas.openxmlformats.org/drawingml/2006/main" noChangeAspect="1"/>
+            </wp:cNvGraphicFramePr>
+            <a:graphic xmlns:a="http://schemas.openxmlformats.org/drawingml/2006/main">
+              <a:graphicData uri="http://schemas.openxmlformats.org/drawingml/2006/picture">
+                <pic:pic xmlns:pic="http://schemas.openxmlformats.org/drawingml/2006/picture">
+                  <pic:nvPicPr>
+                    <pic:cNvPr id="1630086311" name=""/>
+                    <pic:cNvPicPr/>
+                  </pic:nvPicPr>
+                  <pic:blipFill rotWithShape="1">
+                    <a:blip r:embed="rId6"/>
+                    <a:srcRect r="-178009"/>
+                    <a:stretch/>
+                  </pic:blipFill>
+                  <pic:spPr bwMode="auto">
+                    <a:xfrm>
+                      <a:off x="0" y="0"/>
+                      <a:ext cx="5627513" cy="2256229"/>
+                    </a:xfrm>
+                    <a:prstGeom prst="rect">
+                      <a:avLst/>
+                    </a:prstGeom>
+                    <a:ln>
+                      <a:noFill/>
+                    </a:ln>
+                    <a:extLst>
+                      <a:ext uri="{53640926-AAD7-44D8-BBD7-CCE9431645EC}">
+                        <a14:shadowObscured xmlns:a14="http://schemas.microsoft.com/office/drawing/2010/main"/>
+                      </a:ext>
+                    </a:extLst>
+                  </pic:spPr>
+                </pic:pic>
+              </a:graphicData>
+            </a:graphic>
+          </wp:inline>
+        </w:drawing>
+      </w:r>
+      <w:r>
+        <w:rPr>
+          <w:rStyle w:val="nfasissutil"/>
+        </w:rPr>
+        <w:t>Figura 1.</w:t>
+      </w:r>
+      <w:r>
+        <w:rPr>
+          <w:rStyle w:val="nfasissutil"/>
+        </w:rPr>
+        <w:t>1</w:t>
+      </w:r>
+      <w:r>
+        <w:rPr>
+          <w:rStyle w:val="nfasissutil"/>
+        </w:rPr>
+        <w:t xml:space="preserve"> (Apartado para el contenido de la memoria principal)</w:t>
+      </w:r>
+    </w:p>
+    <w:p>
+      <w:pPr>
+        <w:rPr>
+          <w:b/>
+          <w:bCs/>
+          <w:sz w:val="24"/>
+          <w:szCs w:val="24"/>
+        </w:rPr>
+      </w:pPr>
+      <w:r>
+        <w:rPr>
+          <w:b/>
+          <w:bCs/>
+          <w:sz w:val="24"/>
+          <w:szCs w:val="24"/>
+        </w:rPr>
+        <w:t xml:space="preserve">1.4 </w:t>
+      </w:r>
+      <w:r>
+        <w:rPr>
+          <w:b/>
+          <w:bCs/>
+          <w:sz w:val="24"/>
+          <w:szCs w:val="24"/>
+        </w:rPr>
+        <w:t>Pipeline:</w:t>
+      </w:r>
+      <w:r>
+        <w:rPr>
+          <w:b/>
+          <w:bCs/>
+          <w:sz w:val="24"/>
+          <w:szCs w:val="24"/>
+        </w:rPr>
+        <w:t xml:space="preserve"> </w:t>
+      </w:r>
+      <w:r>
+        <w:rPr>
+          <w:b/>
+          <w:bCs/>
+          <w:sz w:val="24"/>
+          <w:szCs w:val="24"/>
+        </w:rPr>
+        <w:fldChar w:fldCharType="begin"/>
+      </w:r>
+      <w:r>
+        <w:instrText xml:space="preserve"> XE "</w:instrText>
+      </w:r>
+      <w:r>
+        <w:instrText>1 Simulador:1.</w:instrText>
+      </w:r>
+      <w:r>
+        <w:instrText xml:space="preserve">4 Pipeline" </w:instrText>
+      </w:r>
+      <w:r>
+        <w:rPr>
+          <w:b/>
+          <w:bCs/>
+          <w:sz w:val="24"/>
+          <w:szCs w:val="24"/>
+        </w:rPr>
+        <w:fldChar w:fldCharType="end"/>
+      </w:r>
+    </w:p>
+    <w:p>
+      <w:pPr>
+        <w:rPr>
+          <w:sz w:val="24"/>
+          <w:szCs w:val="24"/>
+        </w:rPr>
+      </w:pPr>
+      <w:r>
+        <w:rPr>
+          <w:sz w:val="24"/>
+          <w:szCs w:val="24"/>
+        </w:rPr>
+        <w:t xml:space="preserve">Este simulador </w:t>
+      </w:r>
+      <w:r>
+        <w:rPr>
+          <w:sz w:val="24"/>
+          <w:szCs w:val="24"/>
+        </w:rPr>
+        <w:t>cuenta con una implementación de ejecución segmentada, este apartado es muy gráfico en el que se sigue la ejecución paso a paso. Sin embargo, este apartado es el corazón del simulador y por tanto no se puede ni configurar ni desactivar.</w:t>
+      </w:r>
+    </w:p>
+    <w:p>
+      <w:pPr>
+        <w:rPr>
+          <w:sz w:val="24"/>
+          <w:szCs w:val="24"/>
+        </w:rPr>
+      </w:pPr>
+      <w:r>
+        <w:rPr>
+          <w:sz w:val="24"/>
+          <w:szCs w:val="24"/>
+        </w:rPr>
+        <w:lastRenderedPageBreak/>
+        <w:drawing>
+          <wp:inline distT="0" distB="0" distL="0" distR="0" wp14:anchorId="22497D59" wp14:editId="185FF324">
+            <wp:extent cx="5083651" cy="1967346"/>
+            <wp:effectExtent l="0" t="0" r="3175" b="0"/>
+            <wp:docPr id="960430206" name="Imagen 1" descr="Diagrama, Esquemático&#10;&#10;El contenido generado por IA puede ser incorrecto."/>
+            <wp:cNvGraphicFramePr>
+              <a:graphicFrameLocks xmlns:a="http://schemas.openxmlformats.org/drawingml/2006/main" noChangeAspect="1"/>
+            </wp:cNvGraphicFramePr>
+            <a:graphic xmlns:a="http://schemas.openxmlformats.org/drawingml/2006/main">
+              <a:graphicData uri="http://schemas.openxmlformats.org/drawingml/2006/picture">
+                <pic:pic xmlns:pic="http://schemas.openxmlformats.org/drawingml/2006/picture">
+                  <pic:nvPicPr>
+                    <pic:cNvPr id="960430206" name="Imagen 1" descr="Diagrama, Esquemático&#10;&#10;El contenido generado por IA puede ser incorrecto."/>
+                    <pic:cNvPicPr/>
+                  </pic:nvPicPr>
+                  <pic:blipFill>
+                    <a:blip r:embed="rId7"/>
+                    <a:stretch>
+                      <a:fillRect/>
+                    </a:stretch>
+                  </pic:blipFill>
+                  <pic:spPr>
+                    <a:xfrm>
+                      <a:off x="0" y="0"/>
+                      <a:ext cx="5163121" cy="1998101"/>
+                    </a:xfrm>
+                    <a:prstGeom prst="rect">
+                      <a:avLst/>
+                    </a:prstGeom>
+                  </pic:spPr>
+                </pic:pic>
+              </a:graphicData>
+            </a:graphic>
+          </wp:inline>
+        </w:drawing>
+      </w:r>
+      <w:r>
+        <w:rPr>
+          <w:rStyle w:val="nfasissutil"/>
+        </w:rPr>
+        <w:t>Figura 1.</w:t>
+      </w:r>
+      <w:r>
+        <w:rPr>
+          <w:rStyle w:val="nfasissutil"/>
+        </w:rPr>
+        <w:t>2</w:t>
+      </w:r>
+      <w:r>
+        <w:rPr>
+          <w:sz w:val="24"/>
+          <w:szCs w:val="24"/>
+        </w:rPr>
+        <w:t xml:space="preserve"> </w:t>
+      </w:r>
+    </w:p>
+    <w:p>
+      <w:pPr>
+        <w:rPr>
+          <w:b/>
+          <w:bCs/>
+          <w:sz w:val="24"/>
+          <w:szCs w:val="24"/>
+        </w:rPr>
+      </w:pPr>
+      <w:r>
+        <w:rPr>
+          <w:b/>
+          <w:bCs/>
+          <w:sz w:val="24"/>
+          <w:szCs w:val="24"/>
+        </w:rPr>
+        <w:t xml:space="preserve">1.5 </w:t>
+      </w:r>
+      <w:r>
+        <w:rPr>
+          <w:b/>
+          <w:bCs/>
+          <w:sz w:val="24"/>
+          <w:szCs w:val="24"/>
+        </w:rPr>
+        <w:t>Entrada Salida:</w:t>
+      </w:r>
+      <w:r>
+        <w:rPr>
+          <w:b/>
+          <w:bCs/>
+          <w:sz w:val="24"/>
+          <w:szCs w:val="24"/>
+        </w:rPr>
+        <w:t xml:space="preserve"> </w:t>
+      </w:r>
+      <w:r>
+        <w:rPr>
+          <w:b/>
+          <w:bCs/>
+          <w:sz w:val="24"/>
+          <w:szCs w:val="24"/>
+        </w:rPr>
+        <w:fldChar w:fldCharType="begin"/>
+      </w:r>
+      <w:r>
+        <w:instrText xml:space="preserve"> XE "</w:instrText>
+      </w:r>
+      <w:r>
+        <w:instrText>1 Simulador:1.</w:instrText>
+      </w:r>
+      <w:r>
+        <w:instrText xml:space="preserve">5 Entrada Salida" </w:instrText>
+      </w:r>
+      <w:r>
+        <w:rPr>
+          <w:b/>
+          <w:bCs/>
+          <w:sz w:val="24"/>
+          <w:szCs w:val="24"/>
+        </w:rPr>
+        <w:fldChar w:fldCharType="end"/>
+      </w:r>
+    </w:p>
+    <w:p>
+      <w:pPr>
+        <w:rPr>
+          <w:sz w:val="24"/>
+          <w:szCs w:val="24"/>
+        </w:rPr>
+      </w:pPr>
+      <w:r>
+        <w:rPr>
+          <w:sz w:val="24"/>
+          <w:szCs w:val="24"/>
+        </w:rPr>
+        <w:t>Como aspecto interesante, en este simulador se ha implementado un sistema de entrada y salida por interrupciones con unos periféricos definidos. Sin embargo, se trabaja de una manera transparente y no se muestran ni el proceso ni los registros de control involucrados, si no que simplemente se salta al tratamiento de la interrupción.</w:t>
+      </w:r>
+    </w:p>
+    <w:p>
+      <w:pPr>
+        <w:rPr>
+          <w:sz w:val="24"/>
+          <w:szCs w:val="24"/>
+        </w:rPr>
+      </w:pPr>
+      <w:r>
+        <w:rPr>
+          <w:sz w:val="24"/>
+          <w:szCs w:val="24"/>
+        </w:rPr>
+        <w:drawing>
+          <wp:inline distT="0" distB="0" distL="0" distR="0" wp14:anchorId="15DD6755" wp14:editId="5340E713">
+            <wp:extent cx="5400040" cy="2124075"/>
+            <wp:effectExtent l="0" t="0" r="0" b="9525"/>
+            <wp:docPr id="682687528" name="Imagen 1" descr="Interfaz de usuario gráfica&#10;&#10;El contenido generado por IA puede ser incorrecto."/>
+            <wp:cNvGraphicFramePr>
+              <a:graphicFrameLocks xmlns:a="http://schemas.openxmlformats.org/drawingml/2006/main" noChangeAspect="1"/>
+            </wp:cNvGraphicFramePr>
+            <a:graphic xmlns:a="http://schemas.openxmlformats.org/drawingml/2006/main">
+              <a:graphicData uri="http://schemas.openxmlformats.org/drawingml/2006/picture">
+                <pic:pic xmlns:pic="http://schemas.openxmlformats.org/drawingml/2006/picture">
+                  <pic:nvPicPr>
+                    <pic:cNvPr id="682687528" name="Imagen 1" descr="Interfaz de usuario gráfica&#10;&#10;El contenido generado por IA puede ser incorrecto."/>
+                    <pic:cNvPicPr/>
+                  </pic:nvPicPr>
+                  <pic:blipFill>
+                    <a:blip r:embed="rId8"/>
+                    <a:stretch>
+                      <a:fillRect/>
+                    </a:stretch>
+                  </pic:blipFill>
+                  <pic:spPr>
+                    <a:xfrm>
+                      <a:off x="0" y="0"/>
+                      <a:ext cx="5400040" cy="2124075"/>
+                    </a:xfrm>
+                    <a:prstGeom prst="rect">
+                      <a:avLst/>
+                    </a:prstGeom>
+                  </pic:spPr>
+                </pic:pic>
+              </a:graphicData>
+            </a:graphic>
+          </wp:inline>
+        </w:drawing>
+      </w:r>
+      <w:r>
+        <w:rPr>
+          <w:rStyle w:val="nfasissutil"/>
+        </w:rPr>
+        <w:t>Figura 1.</w:t>
+      </w:r>
+      <w:r>
+        <w:rPr>
+          <w:rStyle w:val="nfasissutil"/>
+        </w:rPr>
+        <w:t>3</w:t>
+      </w:r>
+    </w:p>
+    <w:p>
+      <w:pPr>
+        <w:rPr>
+          <w:b/>
+          <w:bCs/>
+          <w:sz w:val="24"/>
+          <w:szCs w:val="24"/>
+        </w:rPr>
+      </w:pPr>
+      <w:r>
+        <w:rPr>
+          <w:b/>
+          <w:bCs/>
+          <w:sz w:val="24"/>
+          <w:szCs w:val="24"/>
+        </w:rPr>
+        <w:t xml:space="preserve">1.6 </w:t>
+      </w:r>
+      <w:r>
+        <w:rPr>
+          <w:b/>
+          <w:bCs/>
+          <w:sz w:val="24"/>
+          <w:szCs w:val="24"/>
+        </w:rPr>
+        <w:t>Trabajo con el simulador:</w:t>
+      </w:r>
+      <w:r>
+        <w:rPr>
+          <w:b/>
+          <w:bCs/>
+          <w:sz w:val="24"/>
+          <w:szCs w:val="24"/>
+        </w:rPr>
+        <w:t xml:space="preserve"> </w:t>
+      </w:r>
+      <w:r>
+        <w:rPr>
+          <w:b/>
+          <w:bCs/>
+          <w:sz w:val="24"/>
+          <w:szCs w:val="24"/>
+        </w:rPr>
+        <w:fldChar w:fldCharType="begin"/>
+      </w:r>
+      <w:r>
+        <w:instrText xml:space="preserve"> XE "</w:instrText>
+      </w:r>
+      <w:r>
+        <w:instrText>1 Simulador:1.</w:instrText>
+      </w:r>
+      <w:r>
+        <w:instrText xml:space="preserve">6 Trabajo con el simulador" </w:instrText>
+      </w:r>
+      <w:r>
+        <w:rPr>
+          <w:b/>
+          <w:bCs/>
+          <w:sz w:val="24"/>
+          <w:szCs w:val="24"/>
+        </w:rPr>
+        <w:fldChar w:fldCharType="end"/>
+      </w:r>
+    </w:p>
+    <w:p>
+      <w:pPr>
+        <w:rPr>
+          <w:sz w:val="24"/>
+          <w:szCs w:val="24"/>
+        </w:rPr>
+      </w:pPr>
+      <w:r>
+        <w:rPr>
+          <w:sz w:val="24"/>
+          <w:szCs w:val="24"/>
+        </w:rPr>
+        <w:t>El trabajo con este simulador es plenamente teórico, consistiendo en las pruebas de las que han dispuesto los desarrolladores, casi como herramienta de enseñanza con una serie de ejemplos precompilados para introducir el concepto. No como una herramienta con la que jugar con libertad e intentar explotar los límites del estándar. También, relacionado a esto, no parece preparado para la depuración y edición de código.</w:t>
+      </w:r>
+    </w:p>
+    <w:p>
+      <w:pPr>
+        <w:rPr>
+          <w:b/>
+          <w:bCs/>
+          <w:sz w:val="32"/>
+          <w:szCs w:val="32"/>
+        </w:rPr>
+      </w:pPr>
+      <w:bookmarkStart w:id="0" w:name="_Hlk196156964"/>
+      <w:r>
+        <w:rPr>
+          <w:b/>
+          <w:bCs/>
+          <w:sz w:val="32"/>
+          <w:szCs w:val="32"/>
+        </w:rPr>
+        <w:t xml:space="preserve">2 </w:t>
+      </w:r>
+      <w:r>
+        <w:rPr>
+          <w:b/>
+          <w:bCs/>
+          <w:sz w:val="32"/>
+          <w:szCs w:val="32"/>
+        </w:rPr>
+        <w:t>Instalación</w:t>
+      </w:r>
+      <w:r>
+        <w:rPr>
+          <w:b/>
+          <w:bCs/>
+          <w:sz w:val="32"/>
+          <w:szCs w:val="32"/>
+        </w:rPr>
+        <w:t xml:space="preserve"> y Ejecución</w:t>
+      </w:r>
+      <w:bookmarkEnd w:id="0"/>
+      <w:r>
+        <w:rPr>
+          <w:b/>
+          <w:bCs/>
+          <w:sz w:val="32"/>
+          <w:szCs w:val="32"/>
+        </w:rPr>
+        <w:fldChar w:fldCharType="begin"/>
+      </w:r>
+      <w:r>
+        <w:instrText xml:space="preserve"> XE "</w:instrText>
+      </w:r>
+      <w:r>
+        <w:rPr>
+          <w:b/>
+          <w:bCs/>
+          <w:sz w:val="32"/>
+          <w:szCs w:val="32"/>
+        </w:rPr>
+        <w:instrText>2 I</w:instrText>
+      </w:r>
+      <w:r>
+        <w:rPr>
+          <w:b/>
+          <w:bCs/>
+          <w:sz w:val="32"/>
+          <w:szCs w:val="32"/>
+        </w:rPr>
+        <w:instrText>nstalación y Ejecución</w:instrText>
+      </w:r>
+      <w:r>
+        <w:instrText xml:space="preserve">" </w:instrText>
+      </w:r>
+      <w:r>
+        <w:rPr>
+          <w:b/>
+          <w:bCs/>
+          <w:sz w:val="32"/>
+          <w:szCs w:val="32"/>
+        </w:rPr>
+        <w:fldChar w:fldCharType="end"/>
+      </w:r>
+      <w:r>
+        <w:rPr>
+          <w:b/>
+          <w:bCs/>
+          <w:sz w:val="32"/>
+          <w:szCs w:val="32"/>
+        </w:rPr>
+        <w:t>:</w:t>
+      </w:r>
+    </w:p>
+    <w:p>
+      <w:pPr>
+        <w:rPr>
+          <w:sz w:val="24"/>
+          <w:szCs w:val="24"/>
+        </w:rPr>
+      </w:pPr>
+      <w:r>
+        <w:rPr>
+          <w:sz w:val="24"/>
+          <w:szCs w:val="24"/>
+        </w:rPr>
+        <w:t>Este simulador está disponible en el enlace oficial, por lo que no sería necesario realizar ningún proceso de instalación ni configuración previos.</w:t>
+      </w:r>
+    </w:p>
+    <w:p>
+      <w:pPr>
+        <w:rPr>
+          <w:sz w:val="24"/>
+          <w:szCs w:val="24"/>
+        </w:rPr>
+      </w:pPr>
+      <w:r>
+        <w:rPr>
+          <w:sz w:val="24"/>
+          <w:szCs w:val="24"/>
+        </w:rPr>
+        <w:lastRenderedPageBreak/>
+        <w:t>Por otro lado</w:t>
+      </w:r>
+      <w:r>
+        <w:rPr>
+          <w:sz w:val="24"/>
+          <w:szCs w:val="24"/>
+        </w:rPr>
+        <w:t>,</w:t>
+      </w:r>
+      <w:r>
+        <w:rPr>
+          <w:sz w:val="24"/>
+          <w:szCs w:val="24"/>
+        </w:rPr>
+        <w:t xml:space="preserve"> podremos recoger el código fuente y subirlo sobre un servidor para trabajar sin conexión con </w:t>
+      </w:r>
+      <w:r>
+        <w:rPr>
+          <w:sz w:val="24"/>
+          <w:szCs w:val="24"/>
+        </w:rPr>
+        <w:t xml:space="preserve">estos sencillos pasos. Primero clonamos el repositorio (enlace oficial en la sección de Documentación), y ejecutamos la sentencia “npm install” dentro del directorio principal que acabamos de clonar, para iniciar la configuración del servidor local que vamos a usar. </w:t>
+      </w:r>
+    </w:p>
+    <w:p>
+      <w:pPr>
+        <w:rPr>
+          <w:sz w:val="24"/>
+          <w:szCs w:val="24"/>
+        </w:rPr>
+      </w:pPr>
+      <w:r>
+        <w:rPr>
+          <w:sz w:val="24"/>
+          <w:szCs w:val="24"/>
+        </w:rPr>
+        <w:drawing>
+          <wp:inline distT="0" distB="0" distL="0" distR="0" wp14:anchorId="0E4F41ED" wp14:editId="11A0DDCB">
             <wp:extent cx="5400040" cy="2383790"/>
             <wp:effectExtent l="0" t="0" r="0" b="0"/>
             <wp:docPr id="205909897" name="Imagen 1" descr="Texto&#10;&#10;Descripción generada automáticamente"/>
@@ -343,7 +1400,7 @@
                     <pic:cNvPicPr/>
                   </pic:nvPicPr>
                   <pic:blipFill>
-                    <a:blip r:embed="rId5"/>
+                    <a:blip r:embed="rId9"/>
                     <a:stretch>
                       <a:fillRect/>
                     </a:stretch>
@@ -363,69 +1420,42 @@
           </wp:inline>
         </w:drawing>
       </w:r>
-    </w:p>
-    <w:p>
-      <w:pPr>
-        <w:rPr>
-          <w:sz w:val="28"/>
-          <w:szCs w:val="28"/>
-        </w:rPr>
-      </w:pPr>
-      <w:r>
-        <w:rPr>
-          <w:sz w:val="28"/>
-          <w:szCs w:val="28"/>
-        </w:rPr>
-        <w:t>Una vez configurado el servidor lo único que tenemos que hacer es arrancarlo para poder acceder al simulador. Esto se hace ejecutando la sentencia “</w:t>
-      </w:r>
-      <w:proofErr w:type="spellStart"/>
-      <w:r>
-        <w:rPr>
-          <w:sz w:val="28"/>
-          <w:szCs w:val="28"/>
-        </w:rPr>
-        <w:t>npm</w:t>
-      </w:r>
-      <w:proofErr w:type="spellEnd"/>
-      <w:r>
-        <w:rPr>
-          <w:sz w:val="28"/>
-          <w:szCs w:val="28"/>
-        </w:rPr>
-        <w:t xml:space="preserve"> </w:t>
-      </w:r>
-      <w:proofErr w:type="spellStart"/>
-      <w:r>
-        <w:rPr>
-          <w:sz w:val="28"/>
-          <w:szCs w:val="28"/>
-        </w:rPr>
-        <w:t>start</w:t>
-      </w:r>
-      <w:proofErr w:type="spellEnd"/>
-      <w:r>
-        <w:rPr>
-          <w:sz w:val="28"/>
-          <w:szCs w:val="28"/>
-        </w:rPr>
-        <w:t>”.</w:t>
-      </w:r>
-    </w:p>
-    <w:p>
-      <w:pPr>
-        <w:rPr>
-          <w:sz w:val="28"/>
-          <w:szCs w:val="28"/>
-        </w:rPr>
-      </w:pPr>
-      <w:r>
-        <w:rPr>
-          <w:noProof/>
-          <w:sz w:val="28"/>
-          <w:szCs w:val="28"/>
+      <w:r>
+        <w:rPr>
+          <w:rStyle w:val="nfasissutil"/>
+        </w:rPr>
+        <w:t>Figura 2.1</w:t>
+      </w:r>
+    </w:p>
+    <w:p>
+      <w:pPr>
+        <w:rPr>
+          <w:sz w:val="24"/>
+          <w:szCs w:val="24"/>
+        </w:rPr>
+      </w:pPr>
+      <w:r>
+        <w:rPr>
+          <w:sz w:val="24"/>
+          <w:szCs w:val="24"/>
+        </w:rPr>
+        <w:t>Una vez configurado el servidor lo único que tenemos que hacer es arrancarlo para poder acceder al simulador. Esto se hace ejecutando la sentencia “npm start”.</w:t>
+      </w:r>
+    </w:p>
+    <w:p>
+      <w:pPr>
+        <w:rPr>
+          <w:sz w:val="24"/>
+          <w:szCs w:val="24"/>
+        </w:rPr>
+      </w:pPr>
+      <w:r>
+        <w:rPr>
+          <w:sz w:val="24"/>
+          <w:szCs w:val="24"/>
         </w:rPr>
         <w:drawing>
-          <wp:inline distT="0" distB="0" distL="0" distR="0" wp14:anchorId="52788E98" wp14:editId="62B7929B">
+          <wp:inline distT="0" distB="0" distL="0" distR="0" wp14:anchorId="63696D2A" wp14:editId="5E8DDBD8">
             <wp:extent cx="5400040" cy="998220"/>
             <wp:effectExtent l="0" t="0" r="0" b="0"/>
             <wp:docPr id="800417931" name="Imagen 1" descr="Texto&#10;&#10;Descripción generada automáticamente"/>
@@ -440,7 +1470,7 @@
                     <pic:cNvPicPr/>
                   </pic:nvPicPr>
                   <pic:blipFill>
-                    <a:blip r:embed="rId6"/>
+                    <a:blip r:embed="rId10"/>
                     <a:stretch>
                       <a:fillRect/>
                     </a:stretch>
@@ -460,35 +1490,35 @@
           </wp:inline>
         </w:drawing>
       </w:r>
-    </w:p>
-    <w:p>
-      <w:pPr>
-        <w:rPr>
-          <w:sz w:val="28"/>
-          <w:szCs w:val="28"/>
-        </w:rPr>
-      </w:pPr>
-      <w:r>
-        <w:rPr>
-          <w:sz w:val="28"/>
-          <w:szCs w:val="28"/>
-        </w:rPr>
-        <w:t>Una vez hecho esto si todo ha ido correctamente</w:t>
-      </w:r>
-      <w:r>
-        <w:rPr>
-          <w:sz w:val="28"/>
-          <w:szCs w:val="28"/>
-        </w:rPr>
-        <w:t>,</w:t>
-      </w:r>
-      <w:r>
-        <w:rPr>
-          <w:sz w:val="28"/>
-          <w:szCs w:val="28"/>
-        </w:rPr>
-        <w:t xml:space="preserve"> usando una de las direcciones que nos devuelve podremos conectarnos al servidor local que hemos lanzado donde se encontrara el simulador ya preparado.</w:t>
-      </w:r>
+      <w:r>
+        <w:rPr>
+          <w:rStyle w:val="nfasissutil"/>
+        </w:rPr>
+        <w:t>Figura 2.2</w:t>
+      </w:r>
+    </w:p>
+    <w:p>
+      <w:pPr>
+        <w:rPr>
+          <w:sz w:val="24"/>
+          <w:szCs w:val="24"/>
+        </w:rPr>
+      </w:pPr>
+      <w:r>
+        <w:rPr>
+          <w:sz w:val="24"/>
+          <w:szCs w:val="24"/>
+        </w:rPr>
+        <w:t>Una vez hecho esto si todo ha ido correctamente, usando una de las direcciones que nos devuelve podremos conectarnos al servidor local que hemos lanzado donde se encontrara el simulador ya preparado.</w:t>
+      </w:r>
+    </w:p>
+    <w:p>
+      <w:pPr>
+        <w:rPr>
+          <w:sz w:val="24"/>
+          <w:szCs w:val="24"/>
+        </w:rPr>
+      </w:pPr>
     </w:p>
     <w:p>
       <w:pPr>
@@ -506,73 +1536,17 @@
           <w:sz w:val="32"/>
           <w:szCs w:val="32"/>
         </w:rPr>
-        <w:t>Dependencias necesarias:</w:t>
-      </w:r>
-    </w:p>
-    <w:p>
-      <w:pPr>
-        <w:rPr>
-          <w:sz w:val="28"/>
-          <w:szCs w:val="28"/>
-        </w:rPr>
-      </w:pPr>
-      <w:r>
-        <w:rPr>
-          <w:sz w:val="28"/>
-          <w:szCs w:val="28"/>
-        </w:rPr>
-        <w:t xml:space="preserve">Para la instalación de este simulador no necesitamos más dependencias que las que nos permiten clonar el repositorio, sin </w:t>
-      </w:r>
-      <w:r>
-        <w:rPr>
-          <w:sz w:val="28"/>
-          <w:szCs w:val="28"/>
-        </w:rPr>
-        <w:lastRenderedPageBreak/>
-        <w:t xml:space="preserve">embargo, para poder arrancar el servidor necesitaremos iniciar un servidor local para lo que necesitaremos tener </w:t>
-      </w:r>
-      <w:proofErr w:type="spellStart"/>
-      <w:r>
-        <w:rPr>
-          <w:sz w:val="28"/>
-          <w:szCs w:val="28"/>
-        </w:rPr>
-        <w:t>npm</w:t>
-      </w:r>
-      <w:proofErr w:type="spellEnd"/>
-      <w:r>
-        <w:rPr>
-          <w:sz w:val="28"/>
-          <w:szCs w:val="28"/>
-        </w:rPr>
-        <w:t xml:space="preserve"> instalado. Si no se tiene previamente se puede instalar de forma sencilla mediante </w:t>
-      </w:r>
-      <w:proofErr w:type="spellStart"/>
-      <w:r>
-        <w:rPr>
-          <w:sz w:val="28"/>
-          <w:szCs w:val="28"/>
-        </w:rPr>
-        <w:t>apt</w:t>
-      </w:r>
-      <w:proofErr w:type="spellEnd"/>
-      <w:r>
-        <w:rPr>
-          <w:sz w:val="28"/>
-          <w:szCs w:val="28"/>
-        </w:rPr>
-        <w:t>.</w:t>
-      </w:r>
-    </w:p>
-    <w:p>
-      <w:pPr>
+        <w:t xml:space="preserve">3 </w:t>
+      </w:r>
+      <w:r>
         <w:rPr>
           <w:b/>
           <w:bCs/>
           <w:sz w:val="32"/>
           <w:szCs w:val="32"/>
         </w:rPr>
-      </w:pPr>
+        <w:t>Aspectos Destacables y Limitaciones</w:t>
+      </w:r>
       <w:r>
         <w:rPr>
           <w:b/>
@@ -580,56 +1554,20 @@
           <w:sz w:val="32"/>
           <w:szCs w:val="32"/>
         </w:rPr>
-        <w:t>Complicaciones Encontradas:</w:t>
-      </w:r>
-    </w:p>
-    <w:p>
-      <w:pPr>
-        <w:rPr>
-          <w:sz w:val="28"/>
-          <w:szCs w:val="28"/>
-        </w:rPr>
-      </w:pPr>
-      <w:r>
-        <w:rPr>
-          <w:sz w:val="28"/>
-          <w:szCs w:val="28"/>
-        </w:rPr>
-        <w:t>En un principio no se han encontrado complicaciones ni en el proceso de instalación ni en el proceso de ejecución.</w:t>
-      </w:r>
-      <w:r>
-        <w:rPr>
-          <w:sz w:val="28"/>
-          <w:szCs w:val="28"/>
-        </w:rPr>
-        <w:t xml:space="preserve"> Sin embargo, el uso de </w:t>
-      </w:r>
-      <w:proofErr w:type="spellStart"/>
-      <w:r>
-        <w:rPr>
-          <w:sz w:val="28"/>
-          <w:szCs w:val="28"/>
-        </w:rPr>
-        <w:t>npm</w:t>
-      </w:r>
-      <w:proofErr w:type="spellEnd"/>
-      <w:r>
-        <w:rPr>
-          <w:sz w:val="28"/>
-          <w:szCs w:val="28"/>
-        </w:rPr>
-        <w:t xml:space="preserve"> podría fallar en sistemas como WSL aunque con una probabilidad bastante baja.</w:t>
-      </w:r>
-    </w:p>
-    <w:p>
-      <w:pPr>
+        <w:fldChar w:fldCharType="begin"/>
+      </w:r>
+      <w:r>
+        <w:instrText xml:space="preserve"> XE "</w:instrText>
+      </w:r>
+      <w:r>
         <w:rPr>
           <w:b/>
           <w:bCs/>
           <w:sz w:val="32"/>
           <w:szCs w:val="32"/>
         </w:rPr>
-      </w:pPr>
+        <w:instrText xml:space="preserve">3 </w:instrText>
+      </w:r>
       <w:r>
         <w:rPr>
           <w:b/>
@@ -637,91 +1575,358 @@
           <w:sz w:val="32"/>
           <w:szCs w:val="32"/>
         </w:rPr>
-        <w:t>Documentación:</w:t>
-      </w:r>
-    </w:p>
-    <w:p>
-      <w:pPr>
-        <w:rPr>
-          <w:sz w:val="28"/>
-          <w:szCs w:val="28"/>
-        </w:rPr>
-      </w:pPr>
-      <w:r>
-        <w:rPr>
-          <w:sz w:val="28"/>
-          <w:szCs w:val="28"/>
-        </w:rPr>
-        <w:t>Enlace al repositorio oficial:</w:t>
-      </w:r>
-    </w:p>
-    <w:p>
-      <w:pPr>
-        <w:rPr>
-          <w:sz w:val="28"/>
-          <w:szCs w:val="28"/>
-        </w:rPr>
-      </w:pPr>
-      <w:hyperlink r:id="rId7" w:history="1">
-        <w:r>
-          <w:rPr>
-            <w:rStyle w:val="Hipervnculo"/>
-            <w:sz w:val="28"/>
-            <w:szCs w:val="28"/>
-          </w:rPr>
-          <w:t>https://github.com/ESEO-Tech/emulsiV</w:t>
-        </w:r>
-      </w:hyperlink>
-    </w:p>
-    <w:p>
-      <w:pPr>
-        <w:rPr>
-          <w:sz w:val="28"/>
-          <w:szCs w:val="28"/>
-        </w:rPr>
-      </w:pPr>
-      <w:r>
-        <w:rPr>
-          <w:sz w:val="28"/>
-          <w:szCs w:val="28"/>
-        </w:rPr>
-        <w:t>Enlace a la documentación oficial.</w:t>
-      </w:r>
-    </w:p>
-    <w:p>
-      <w:pPr>
-        <w:rPr>
-          <w:sz w:val="28"/>
-          <w:szCs w:val="28"/>
-        </w:rPr>
-      </w:pPr>
-      <w:hyperlink r:id="rId8" w:history="1">
-        <w:r>
-          <w:rPr>
-            <w:rStyle w:val="Hipervnculo"/>
-            <w:sz w:val="28"/>
-            <w:szCs w:val="28"/>
-          </w:rPr>
-          <w:t>https://eseo-tech.github.io/emulsiV/doc/</w:t>
-        </w:r>
-      </w:hyperlink>
-    </w:p>
-    <w:p>
-      <w:pPr>
-        <w:rPr>
-          <w:sz w:val="28"/>
-          <w:szCs w:val="28"/>
-        </w:rPr>
-      </w:pPr>
-    </w:p>
-    <w:p>
-      <w:pPr>
-        <w:rPr>
-          <w:sz w:val="28"/>
-          <w:szCs w:val="28"/>
-        </w:rPr>
-      </w:pPr>
-    </w:p>
+        <w:instrText>Aspectos Destacables y Limitaciones</w:instrText>
+      </w:r>
+      <w:r>
+        <w:instrText xml:space="preserve">" </w:instrText>
+      </w:r>
+      <w:r>
+        <w:rPr>
+          <w:b/>
+          <w:bCs/>
+          <w:sz w:val="32"/>
+          <w:szCs w:val="32"/>
+        </w:rPr>
+        <w:fldChar w:fldCharType="end"/>
+      </w:r>
+    </w:p>
+    <w:p>
+      <w:pPr>
+        <w:rPr>
+          <w:sz w:val="24"/>
+          <w:szCs w:val="24"/>
+        </w:rPr>
+      </w:pPr>
+      <w:r>
+        <w:rPr>
+          <w:sz w:val="24"/>
+          <w:szCs w:val="24"/>
+        </w:rPr>
+        <w:t>A</w:t>
+      </w:r>
+      <w:r>
+        <w:rPr>
+          <w:sz w:val="24"/>
+          <w:szCs w:val="24"/>
+        </w:rPr>
+        <w:t>l tratarse de un simulador que se ejecuta sobre un entorno web podríamos decir tanto que tiene ventajas como desventajas, por ejemplo: por una parte</w:t>
+      </w:r>
+      <w:r>
+        <w:rPr>
+          <w:sz w:val="24"/>
+          <w:szCs w:val="24"/>
+        </w:rPr>
+        <w:t>,</w:t>
+      </w:r>
+      <w:r>
+        <w:rPr>
+          <w:sz w:val="24"/>
+          <w:szCs w:val="24"/>
+        </w:rPr>
+        <w:t xml:space="preserve"> no existe una instalación para el usuario, sin embargo, el proveedor tendrá que dar soporte a la cantidad de usuarios que se presenten, lo que puede ser problemático dependiendo de la cantidad de usuarios que </w:t>
+      </w:r>
+      <w:r>
+        <w:rPr>
+          <w:sz w:val="24"/>
+          <w:szCs w:val="24"/>
+        </w:rPr>
+        <w:t xml:space="preserve">interactúen </w:t>
+      </w:r>
+      <w:r>
+        <w:rPr>
+          <w:sz w:val="24"/>
+          <w:szCs w:val="24"/>
+        </w:rPr>
+        <w:t>al mismo tiempo.</w:t>
+      </w:r>
+    </w:p>
+    <w:p>
+      <w:pPr>
+        <w:rPr>
+          <w:sz w:val="24"/>
+          <w:szCs w:val="24"/>
+        </w:rPr>
+      </w:pPr>
+      <w:r>
+        <w:rPr>
+          <w:sz w:val="24"/>
+          <w:szCs w:val="24"/>
+        </w:rPr>
+        <w:t xml:space="preserve">Por otro lado, el mayor problema que presenta este simulador es la limitación del mismo: no se puede editar el código, ni trabajar con otro código que no nazca de </w:t>
+      </w:r>
+      <w:r>
+        <w:rPr>
+          <w:sz w:val="24"/>
+          <w:szCs w:val="24"/>
+        </w:rPr>
+        <w:lastRenderedPageBreak/>
+        <w:t>los ejemplos, y luego, aunque cuenta con varios puntos interesantes como pueden ser las interrupciones y la ejecución segmentada. Cuenta con una escasa posibilidad de configuración sobre las mismas y sobre el entorno en general.</w:t>
+      </w:r>
+    </w:p>
+    <w:sdt>
+      <w:sdtPr>
+        <w:rPr>
+          <w:rFonts w:asciiTheme="minorHAnsi" w:eastAsiaTheme="minorHAnsi" w:hAnsiTheme="minorHAnsi" w:cstheme="minorBidi"/>
+          <w:color w:val="auto"/>
+          <w:sz w:val="22"/>
+          <w:szCs w:val="22"/>
+        </w:rPr>
+        <w:id w:val="2032534689"/>
+        <w:docPartObj>
+          <w:docPartGallery w:val="Bibliographies"/>
+          <w:docPartUnique/>
+        </w:docPartObj>
+      </w:sdtPr>
+      <w:sdtContent>
+        <w:p>
+          <w:pPr>
+            <w:pStyle w:val="Ttulo1"/>
+          </w:pPr>
+          <w:r>
+            <w:t>R</w:t>
+          </w:r>
+          <w:r>
+            <w:t>eferencias</w:t>
+          </w:r>
+          <w:r>
+            <w:fldChar w:fldCharType="begin"/>
+          </w:r>
+          <w:r>
+            <w:instrText xml:space="preserve"> XE "</w:instrText>
+          </w:r>
+          <w:r>
+            <w:rPr>
+              <w:b/>
+              <w:bCs/>
+            </w:rPr>
+            <w:instrText>4</w:instrText>
+          </w:r>
+          <w:r>
+            <w:instrText xml:space="preserve"> </w:instrText>
+          </w:r>
+          <w:r>
+            <w:rPr>
+              <w:b/>
+              <w:bCs/>
+            </w:rPr>
+            <w:instrText>Referencias</w:instrText>
+          </w:r>
+          <w:r>
+            <w:instrText xml:space="preserve">" </w:instrText>
+          </w:r>
+          <w:r>
+            <w:fldChar w:fldCharType="end"/>
+          </w:r>
+        </w:p>
+        <w:sdt>
+          <w:sdtPr>
+            <w:id w:val="-573587230"/>
+            <w:bibliography/>
+          </w:sdtPr>
+          <w:sdtContent>
+            <w:p>
+              <w:pPr>
+                <w:rPr>
+                  <w:noProof/>
+                </w:rPr>
+              </w:pPr>
+              <w:r>
+                <w:fldChar w:fldCharType="begin"/>
+              </w:r>
+              <w:r>
+                <w:instrText>BIBLIOGRAPHY</w:instrText>
+              </w:r>
+              <w:r>
+                <w:fldChar w:fldCharType="separate"/>
+              </w:r>
+            </w:p>
+            <w:tbl>
+              <w:tblPr>
+                <w:tblW w:w="5000" w:type="pct"/>
+                <w:tblCellSpacing w:w="15" w:type="dxa"/>
+                <w:tblCellMar>
+                  <w:top w:w="15" w:type="dxa"/>
+                  <w:left w:w="15" w:type="dxa"/>
+                  <w:bottom w:w="15" w:type="dxa"/>
+                  <w:right w:w="15" w:type="dxa"/>
+                </w:tblCellMar>
+                <w:tblLook w:val="04A0" w:firstRow="1" w:lastRow="0" w:firstColumn="1" w:lastColumn="0" w:noHBand="0" w:noVBand="1"/>
+              </w:tblPr>
+              <w:tblGrid>
+                <w:gridCol w:w="323"/>
+                <w:gridCol w:w="8181"/>
+              </w:tblGrid>
+              <w:tr>
+                <w:trPr>
+                  <w:divId w:val="1558276205"/>
+                  <w:tblCellSpacing w:w="15" w:type="dxa"/>
+                </w:trPr>
+                <w:tc>
+                  <w:tcPr>
+                    <w:tcW w:w="50" w:type="pct"/>
+                    <w:hideMark/>
+                  </w:tcPr>
+                  <w:p>
+                    <w:pPr>
+                      <w:pStyle w:val="Bibliografa"/>
+                      <w:rPr>
+                        <w:noProof/>
+                        <w:kern w:val="0"/>
+                        <w:sz w:val="24"/>
+                        <w:szCs w:val="24"/>
+                        <w14:ligatures w14:val="none"/>
+                      </w:rPr>
+                    </w:pPr>
+                    <w:r>
+                      <w:rPr>
+                        <w:noProof/>
+                      </w:rPr>
+                      <w:t xml:space="preserve">[1] </w:t>
+                    </w:r>
+                  </w:p>
+                </w:tc>
+                <w:tc>
+                  <w:tcPr>
+                    <w:tcW w:w="0" w:type="auto"/>
+                    <w:hideMark/>
+                  </w:tcPr>
+                  <w:p>
+                    <w:pPr>
+                      <w:pStyle w:val="Bibliografa"/>
+                      <w:rPr>
+                        <w:noProof/>
+                      </w:rPr>
+                    </w:pPr>
+                    <w:r>
+                      <w:rPr>
+                        <w:noProof/>
+                      </w:rPr>
+                      <w:t>RISC-V, «Ratified RISC-V Specifications,» [En línea]. Available: https://lf-riscv.atlassian.net/wiki/spaces/HOME/pages/16154769/RISC-V+Technical+Specifications.</w:t>
+                    </w:r>
+                  </w:p>
+                </w:tc>
+              </w:tr>
+              <w:tr>
+                <w:trPr>
+                  <w:divId w:val="1558276205"/>
+                  <w:tblCellSpacing w:w="15" w:type="dxa"/>
+                </w:trPr>
+                <w:tc>
+                  <w:tcPr>
+                    <w:tcW w:w="50" w:type="pct"/>
+                    <w:hideMark/>
+                  </w:tcPr>
+                  <w:p>
+                    <w:pPr>
+                      <w:pStyle w:val="Bibliografa"/>
+                      <w:rPr>
+                        <w:noProof/>
+                      </w:rPr>
+                    </w:pPr>
+                    <w:r>
+                      <w:rPr>
+                        <w:noProof/>
+                      </w:rPr>
+                      <w:t xml:space="preserve">[2] </w:t>
+                    </w:r>
+                  </w:p>
+                </w:tc>
+                <w:tc>
+                  <w:tcPr>
+                    <w:tcW w:w="0" w:type="auto"/>
+                    <w:hideMark/>
+                  </w:tcPr>
+                  <w:p>
+                    <w:pPr>
+                      <w:pStyle w:val="Bibliografa"/>
+                      <w:rPr>
+                        <w:noProof/>
+                      </w:rPr>
+                    </w:pPr>
+                    <w:r>
+                      <w:rPr>
+                        <w:noProof/>
+                      </w:rPr>
+                      <w:t>ESEO-Tech, «Repositorio Oficial EmulsiV,» [En línea]. Available: https://github.com/ESEO-Tech/emulsiV.</w:t>
+                    </w:r>
+                  </w:p>
+                </w:tc>
+              </w:tr>
+              <w:tr>
+                <w:trPr>
+                  <w:divId w:val="1558276205"/>
+                  <w:tblCellSpacing w:w="15" w:type="dxa"/>
+                </w:trPr>
+                <w:tc>
+                  <w:tcPr>
+                    <w:tcW w:w="50" w:type="pct"/>
+                    <w:hideMark/>
+                  </w:tcPr>
+                  <w:p>
+                    <w:pPr>
+                      <w:pStyle w:val="Bibliografa"/>
+                      <w:rPr>
+                        <w:noProof/>
+                      </w:rPr>
+                    </w:pPr>
+                    <w:r>
+                      <w:rPr>
+                        <w:noProof/>
+                      </w:rPr>
+                      <w:t xml:space="preserve">[3] </w:t>
+                    </w:r>
+                  </w:p>
+                </w:tc>
+                <w:tc>
+                  <w:tcPr>
+                    <w:tcW w:w="0" w:type="auto"/>
+                    <w:hideMark/>
+                  </w:tcPr>
+                  <w:p>
+                    <w:pPr>
+                      <w:pStyle w:val="Bibliografa"/>
+                      <w:rPr>
+                        <w:noProof/>
+                      </w:rPr>
+                    </w:pPr>
+                    <w:r>
+                      <w:rPr>
+                        <w:noProof/>
+                      </w:rPr>
+                      <w:t>ESEO-Tech, «Documentación Oficial EmulsiV,» [En línea]. Available: https://eseo-tech.github.io/emulsiV/doc/.</w:t>
+                    </w:r>
+                  </w:p>
+                </w:tc>
+              </w:tr>
+            </w:tbl>
+            <w:p>
+              <w:pPr>
+                <w:divId w:val="1558276205"/>
+                <w:rPr>
+                  <w:rFonts w:eastAsia="Times New Roman"/>
+                  <w:noProof/>
+                </w:rPr>
+              </w:pPr>
+            </w:p>
+            <w:p>
+              <w:pPr>
+                <w:rPr>
+                  <w:b/>
+                  <w:bCs/>
+                </w:rPr>
+              </w:pPr>
+              <w:r>
+                <w:rPr>
+                  <w:b/>
+                  <w:bCs/>
+                </w:rPr>
+                <w:fldChar w:fldCharType="end"/>
+              </w:r>
+            </w:p>
+          </w:sdtContent>
+        </w:sdt>
+      </w:sdtContent>
+    </w:sdt>
     <w:sectPr>
       <w:pgSz w:w="11906" w:h="16838"/>
       <w:pgMar w:top="1417" w:right="1701" w:bottom="1417" w:left="1701" w:header="708" w:footer="708" w:gutter="0"/>
@@ -735,6 +1940,321 @@
 <file path=word/numbering.xml><?xml version="1.0" encoding="utf-8"?>
 <w:numbering xmlns:wpc="http://schemas.microsoft.com/office/word/2010/wordprocessingCanvas" xmlns:cx="http://schemas.microsoft.com/office/drawing/2014/chartex" xmlns:cx1="http://schemas.microsoft.com/office/drawing/2015/9/8/chartex" xmlns:cx2="http://schemas.microsoft.com/office/drawing/2015/10/21/chartex" xmlns:cx3="http://schemas.microsoft.com/office/drawing/2016/5/9/chartex" xmlns:cx4="http://schemas.microsoft.com/office/drawing/2016/5/10/chartex" xmlns:cx5="http://schemas.microsoft.com/office/drawing/2016/5/11/chartex" xmlns:cx6="http://schemas.microsoft.com/office/drawing/2016/5/12/chartex" xmlns:cx7="http://schemas.microsoft.com/office/drawing/2016/5/13/chartex" xmlns:cx8="http://schemas.microsoft.com/office/drawing/2016/5/14/chartex" xmlns:mc="http://schemas.openxmlformats.org/markup-compatibility/2006" xmlns:aink="http://schemas.microsoft.com/office/drawing/2016/ink" xmlns:am3d="http://schemas.microsoft.com/office/drawing/2017/model3d" xmlns:o="urn:schemas-microsoft-com:office:office" xmlns:oel="http://schemas.microsoft.com/office/2019/extlst" xmlns:r="http://schemas.openxmlformats.org/officeDocument/2006/relationships" xmlns:m="http://schemas.openxmlformats.org/officeDocument/2006/math" xmlns:v="urn:schemas-microsoft-com:vml" xmlns:wp14="http://schemas.microsoft.com/office/word/2010/wordprocessingDrawing" xmlns:wp="http://schemas.openxmlformats.org/drawingml/2006/wordprocessingDrawing" xmlns:w10="urn:schemas-microsoft-com:office:word" xmlns:w="http://schemas.openxmlformats.org/wordprocessingml/2006/main" xmlns:w14="http://schemas.microsoft.com/office/word/2010/wordml" xmlns:w15="http://schemas.microsoft.com/office/word/2012/wordml" xmlns:w16cex="http://schemas.microsoft.com/office/word/2018/wordml/cex" xmlns:w16cid="http://schemas.microsoft.com/office/word/2016/wordml/cid" xmlns:w16="http://schemas.microsoft.com/office/word/2018/wordml" xmlns:w16du="http://schemas.microsoft.com/office/word/2023/wordml/word16du" xmlns:w16sdtdh="http://schemas.microsoft.com/office/word/2020/wordml/sdtdatahash" xmlns:w16sdtfl="http://schemas.microsoft.com/office/word/2024/wordml/sdtformatlock" xmlns:w16se="http://schemas.microsoft.com/office/word/2015/wordml/symex" xmlns:wpg="http://schemas.microsoft.com/office/word/2010/wordprocessingGroup" xmlns:wpi="http://schemas.microsoft.com/office/word/2010/wordprocessingInk" xmlns:wne="http://schemas.microsoft.com/office/word/2006/wordml" xmlns:wps="http://schemas.microsoft.com/office/word/2010/wordprocessingShape" mc:Ignorable="w14 w15 w16se w16cid w16 w16cex w16sdtdh w16sdtfl w16du wp14">
   <w:abstractNum w:abstractNumId="0" w15:restartNumberingAfterBreak="0">
+    <w:nsid w:val="041829FF"/>
+    <w:multiLevelType w:val="multilevel"/>
+    <w:tmpl w:val="91E46BD4"/>
+    <w:lvl w:ilvl="0">
+      <w:start w:val="1"/>
+      <w:numFmt w:val="decimal"/>
+      <w:lvlText w:val="%1"/>
+      <w:lvlJc w:val="left"/>
+      <w:pPr>
+        <w:ind w:left="360" w:hanging="360"/>
+      </w:pPr>
+      <w:rPr>
+        <w:rFonts w:hint="default"/>
+      </w:rPr>
+    </w:lvl>
+    <w:lvl w:ilvl="1">
+      <w:start w:val="2"/>
+      <w:numFmt w:val="decimal"/>
+      <w:lvlText w:val="%1.%2"/>
+      <w:lvlJc w:val="left"/>
+      <w:pPr>
+        <w:ind w:left="360" w:hanging="360"/>
+      </w:pPr>
+      <w:rPr>
+        <w:rFonts w:hint="default"/>
+      </w:rPr>
+    </w:lvl>
+    <w:lvl w:ilvl="2">
+      <w:start w:val="1"/>
+      <w:numFmt w:val="decimal"/>
+      <w:lvlText w:val="%1.%2.%3"/>
+      <w:lvlJc w:val="left"/>
+      <w:pPr>
+        <w:ind w:left="720" w:hanging="720"/>
+      </w:pPr>
+      <w:rPr>
+        <w:rFonts w:hint="default"/>
+      </w:rPr>
+    </w:lvl>
+    <w:lvl w:ilvl="3">
+      <w:start w:val="1"/>
+      <w:numFmt w:val="decimal"/>
+      <w:lvlText w:val="%1.%2.%3.%4"/>
+      <w:lvlJc w:val="left"/>
+      <w:pPr>
+        <w:ind w:left="1080" w:hanging="1080"/>
+      </w:pPr>
+      <w:rPr>
+        <w:rFonts w:hint="default"/>
+      </w:rPr>
+    </w:lvl>
+    <w:lvl w:ilvl="4">
+      <w:start w:val="1"/>
+      <w:numFmt w:val="decimal"/>
+      <w:lvlText w:val="%1.%2.%3.%4.%5"/>
+      <w:lvlJc w:val="left"/>
+      <w:pPr>
+        <w:ind w:left="1080" w:hanging="1080"/>
+      </w:pPr>
+      <w:rPr>
+        <w:rFonts w:hint="default"/>
+      </w:rPr>
+    </w:lvl>
+    <w:lvl w:ilvl="5">
+      <w:start w:val="1"/>
+      <w:numFmt w:val="decimal"/>
+      <w:lvlText w:val="%1.%2.%3.%4.%5.%6"/>
+      <w:lvlJc w:val="left"/>
+      <w:pPr>
+        <w:ind w:left="1440" w:hanging="1440"/>
+      </w:pPr>
+      <w:rPr>
+        <w:rFonts w:hint="default"/>
+      </w:rPr>
+    </w:lvl>
+    <w:lvl w:ilvl="6">
+      <w:start w:val="1"/>
+      <w:numFmt w:val="decimal"/>
+      <w:lvlText w:val="%1.%2.%3.%4.%5.%6.%7"/>
+      <w:lvlJc w:val="left"/>
+      <w:pPr>
+        <w:ind w:left="1440" w:hanging="1440"/>
+      </w:pPr>
+      <w:rPr>
+        <w:rFonts w:hint="default"/>
+      </w:rPr>
+    </w:lvl>
+    <w:lvl w:ilvl="7">
+      <w:start w:val="1"/>
+      <w:numFmt w:val="decimal"/>
+      <w:lvlText w:val="%1.%2.%3.%4.%5.%6.%7.%8"/>
+      <w:lvlJc w:val="left"/>
+      <w:pPr>
+        <w:ind w:left="1800" w:hanging="1800"/>
+      </w:pPr>
+      <w:rPr>
+        <w:rFonts w:hint="default"/>
+      </w:rPr>
+    </w:lvl>
+    <w:lvl w:ilvl="8">
+      <w:start w:val="1"/>
+      <w:numFmt w:val="decimal"/>
+      <w:lvlText w:val="%1.%2.%3.%4.%5.%6.%7.%8.%9"/>
+      <w:lvlJc w:val="left"/>
+      <w:pPr>
+        <w:ind w:left="1800" w:hanging="1800"/>
+      </w:pPr>
+      <w:rPr>
+        <w:rFonts w:hint="default"/>
+      </w:rPr>
+    </w:lvl>
+  </w:abstractNum>
+  <w:abstractNum w:abstractNumId="1" w15:restartNumberingAfterBreak="0">
+    <w:nsid w:val="05703DEB"/>
+    <w:multiLevelType w:val="hybridMultilevel"/>
+    <w:tmpl w:val="5D3C292C"/>
+    <w:lvl w:ilvl="0" w:tplc="6A0CDC26">
+      <w:start w:val="1"/>
+      <w:numFmt w:val="decimal"/>
+      <w:lvlText w:val="%1"/>
+      <w:lvlJc w:val="left"/>
+      <w:pPr>
+        <w:ind w:left="720" w:hanging="360"/>
+      </w:pPr>
+      <w:rPr>
+        <w:rFonts w:hint="default"/>
+      </w:rPr>
+    </w:lvl>
+    <w:lvl w:ilvl="1" w:tplc="0C0A0019" w:tentative="1">
+      <w:start w:val="1"/>
+      <w:numFmt w:val="lowerLetter"/>
+      <w:lvlText w:val="%2."/>
+      <w:lvlJc w:val="left"/>
+      <w:pPr>
+        <w:ind w:left="1440" w:hanging="360"/>
+      </w:pPr>
+    </w:lvl>
+    <w:lvl w:ilvl="2" w:tplc="0C0A001B" w:tentative="1">
+      <w:start w:val="1"/>
+      <w:numFmt w:val="lowerRoman"/>
+      <w:lvlText w:val="%3."/>
+      <w:lvlJc w:val="right"/>
+      <w:pPr>
+        <w:ind w:left="2160" w:hanging="180"/>
+      </w:pPr>
+    </w:lvl>
+    <w:lvl w:ilvl="3" w:tplc="0C0A000F" w:tentative="1">
+      <w:start w:val="1"/>
+      <w:numFmt w:val="decimal"/>
+      <w:lvlText w:val="%4."/>
+      <w:lvlJc w:val="left"/>
+      <w:pPr>
+        <w:ind w:left="2880" w:hanging="360"/>
+      </w:pPr>
+    </w:lvl>
+    <w:lvl w:ilvl="4" w:tplc="0C0A0019" w:tentative="1">
+      <w:start w:val="1"/>
+      <w:numFmt w:val="lowerLetter"/>
+      <w:lvlText w:val="%5."/>
+      <w:lvlJc w:val="left"/>
+      <w:pPr>
+        <w:ind w:left="3600" w:hanging="360"/>
+      </w:pPr>
+    </w:lvl>
+    <w:lvl w:ilvl="5" w:tplc="0C0A001B" w:tentative="1">
+      <w:start w:val="1"/>
+      <w:numFmt w:val="lowerRoman"/>
+      <w:lvlText w:val="%6."/>
+      <w:lvlJc w:val="right"/>
+      <w:pPr>
+        <w:ind w:left="4320" w:hanging="180"/>
+      </w:pPr>
+    </w:lvl>
+    <w:lvl w:ilvl="6" w:tplc="0C0A000F" w:tentative="1">
+      <w:start w:val="1"/>
+      <w:numFmt w:val="decimal"/>
+      <w:lvlText w:val="%7."/>
+      <w:lvlJc w:val="left"/>
+      <w:pPr>
+        <w:ind w:left="5040" w:hanging="360"/>
+      </w:pPr>
+    </w:lvl>
+    <w:lvl w:ilvl="7" w:tplc="0C0A0019" w:tentative="1">
+      <w:start w:val="1"/>
+      <w:numFmt w:val="lowerLetter"/>
+      <w:lvlText w:val="%8."/>
+      <w:lvlJc w:val="left"/>
+      <w:pPr>
+        <w:ind w:left="5760" w:hanging="360"/>
+      </w:pPr>
+    </w:lvl>
+    <w:lvl w:ilvl="8" w:tplc="0C0A001B" w:tentative="1">
+      <w:start w:val="1"/>
+      <w:numFmt w:val="lowerRoman"/>
+      <w:lvlText w:val="%9."/>
+      <w:lvlJc w:val="right"/>
+      <w:pPr>
+        <w:ind w:left="6480" w:hanging="180"/>
+      </w:pPr>
+    </w:lvl>
+  </w:abstractNum>
+  <w:abstractNum w:abstractNumId="2" w15:restartNumberingAfterBreak="0">
+    <w:nsid w:val="09F2448F"/>
+    <w:multiLevelType w:val="multilevel"/>
+    <w:tmpl w:val="E346AA3C"/>
+    <w:lvl w:ilvl="0">
+      <w:start w:val="1"/>
+      <w:numFmt w:val="decimal"/>
+      <w:lvlText w:val="%1"/>
+      <w:lvlJc w:val="left"/>
+      <w:pPr>
+        <w:ind w:left="504" w:hanging="504"/>
+      </w:pPr>
+      <w:rPr>
+        <w:rFonts w:hint="default"/>
+      </w:rPr>
+    </w:lvl>
+    <w:lvl w:ilvl="1">
+      <w:start w:val="1"/>
+      <w:numFmt w:val="decimal"/>
+      <w:lvlText w:val="%1.%2"/>
+      <w:lvlJc w:val="left"/>
+      <w:pPr>
+        <w:ind w:left="720" w:hanging="720"/>
+      </w:pPr>
+      <w:rPr>
+        <w:rFonts w:hint="default"/>
+      </w:rPr>
+    </w:lvl>
+    <w:lvl w:ilvl="2">
+      <w:start w:val="1"/>
+      <w:numFmt w:val="decimal"/>
+      <w:lvlText w:val="%1.%2.%3"/>
+      <w:lvlJc w:val="left"/>
+      <w:pPr>
+        <w:ind w:left="720" w:hanging="720"/>
+      </w:pPr>
+      <w:rPr>
+        <w:rFonts w:hint="default"/>
+      </w:rPr>
+    </w:lvl>
+    <w:lvl w:ilvl="3">
+      <w:start w:val="1"/>
+      <w:numFmt w:val="decimal"/>
+      <w:lvlText w:val="%1.%2.%3.%4"/>
+      <w:lvlJc w:val="left"/>
+      <w:pPr>
+        <w:ind w:left="1080" w:hanging="1080"/>
+      </w:pPr>
+      <w:rPr>
+        <w:rFonts w:hint="default"/>
+      </w:rPr>
+    </w:lvl>
+    <w:lvl w:ilvl="4">
+      <w:start w:val="1"/>
+      <w:numFmt w:val="decimal"/>
+      <w:lvlText w:val="%1.%2.%3.%4.%5"/>
+      <w:lvlJc w:val="left"/>
+      <w:pPr>
+        <w:ind w:left="1440" w:hanging="1440"/>
+      </w:pPr>
+      <w:rPr>
+        <w:rFonts w:hint="default"/>
+      </w:rPr>
+    </w:lvl>
+    <w:lvl w:ilvl="5">
+      <w:start w:val="1"/>
+      <w:numFmt w:val="decimal"/>
+      <w:lvlText w:val="%1.%2.%3.%4.%5.%6"/>
+      <w:lvlJc w:val="left"/>
+      <w:pPr>
+        <w:ind w:left="1800" w:hanging="1800"/>
+      </w:pPr>
+      <w:rPr>
+        <w:rFonts w:hint="default"/>
+      </w:rPr>
+    </w:lvl>
+    <w:lvl w:ilvl="6">
+      <w:start w:val="1"/>
+      <w:numFmt w:val="decimal"/>
+      <w:lvlText w:val="%1.%2.%3.%4.%5.%6.%7"/>
+      <w:lvlJc w:val="left"/>
+      <w:pPr>
+        <w:ind w:left="1800" w:hanging="1800"/>
+      </w:pPr>
+      <w:rPr>
+        <w:rFonts w:hint="default"/>
+      </w:rPr>
+    </w:lvl>
+    <w:lvl w:ilvl="7">
+      <w:start w:val="1"/>
+      <w:numFmt w:val="decimal"/>
+      <w:lvlText w:val="%1.%2.%3.%4.%5.%6.%7.%8"/>
+      <w:lvlJc w:val="left"/>
+      <w:pPr>
+        <w:ind w:left="2160" w:hanging="2160"/>
+      </w:pPr>
+      <w:rPr>
+        <w:rFonts w:hint="default"/>
+      </w:rPr>
+    </w:lvl>
+    <w:lvl w:ilvl="8">
+      <w:start w:val="1"/>
+      <w:numFmt w:val="decimal"/>
+      <w:lvlText w:val="%1.%2.%3.%4.%5.%6.%7.%8.%9"/>
+      <w:lvlJc w:val="left"/>
+      <w:pPr>
+        <w:ind w:left="2520" w:hanging="2520"/>
+      </w:pPr>
+      <w:rPr>
+        <w:rFonts w:hint="default"/>
+      </w:rPr>
+    </w:lvl>
+  </w:abstractNum>
+  <w:abstractNum w:abstractNumId="3" w15:restartNumberingAfterBreak="0">
     <w:nsid w:val="0CD04267"/>
     <w:multiLevelType w:val="hybridMultilevel"/>
     <w:tmpl w:val="39700044"/>
@@ -847,7 +2367,455 @@
       </w:rPr>
     </w:lvl>
   </w:abstractNum>
+  <w:abstractNum w:abstractNumId="4" w15:restartNumberingAfterBreak="0">
+    <w:nsid w:val="2A56616D"/>
+    <w:multiLevelType w:val="multilevel"/>
+    <w:tmpl w:val="CCD21A50"/>
+    <w:lvl w:ilvl="0">
+      <w:start w:val="1"/>
+      <w:numFmt w:val="decimal"/>
+      <w:lvlText w:val="%1"/>
+      <w:lvlJc w:val="left"/>
+      <w:pPr>
+        <w:ind w:left="360" w:hanging="360"/>
+      </w:pPr>
+      <w:rPr>
+        <w:rFonts w:hint="default"/>
+      </w:rPr>
+    </w:lvl>
+    <w:lvl w:ilvl="1">
+      <w:start w:val="2"/>
+      <w:numFmt w:val="decimal"/>
+      <w:lvlText w:val="%1.%2"/>
+      <w:lvlJc w:val="left"/>
+      <w:pPr>
+        <w:ind w:left="360" w:hanging="360"/>
+      </w:pPr>
+      <w:rPr>
+        <w:rFonts w:hint="default"/>
+      </w:rPr>
+    </w:lvl>
+    <w:lvl w:ilvl="2">
+      <w:start w:val="1"/>
+      <w:numFmt w:val="decimal"/>
+      <w:lvlText w:val="%1.%2.%3"/>
+      <w:lvlJc w:val="left"/>
+      <w:pPr>
+        <w:ind w:left="720" w:hanging="720"/>
+      </w:pPr>
+      <w:rPr>
+        <w:rFonts w:hint="default"/>
+      </w:rPr>
+    </w:lvl>
+    <w:lvl w:ilvl="3">
+      <w:start w:val="1"/>
+      <w:numFmt w:val="decimal"/>
+      <w:lvlText w:val="%1.%2.%3.%4"/>
+      <w:lvlJc w:val="left"/>
+      <w:pPr>
+        <w:ind w:left="1080" w:hanging="1080"/>
+      </w:pPr>
+      <w:rPr>
+        <w:rFonts w:hint="default"/>
+      </w:rPr>
+    </w:lvl>
+    <w:lvl w:ilvl="4">
+      <w:start w:val="1"/>
+      <w:numFmt w:val="decimal"/>
+      <w:lvlText w:val="%1.%2.%3.%4.%5"/>
+      <w:lvlJc w:val="left"/>
+      <w:pPr>
+        <w:ind w:left="1080" w:hanging="1080"/>
+      </w:pPr>
+      <w:rPr>
+        <w:rFonts w:hint="default"/>
+      </w:rPr>
+    </w:lvl>
+    <w:lvl w:ilvl="5">
+      <w:start w:val="1"/>
+      <w:numFmt w:val="decimal"/>
+      <w:lvlText w:val="%1.%2.%3.%4.%5.%6"/>
+      <w:lvlJc w:val="left"/>
+      <w:pPr>
+        <w:ind w:left="1440" w:hanging="1440"/>
+      </w:pPr>
+      <w:rPr>
+        <w:rFonts w:hint="default"/>
+      </w:rPr>
+    </w:lvl>
+    <w:lvl w:ilvl="6">
+      <w:start w:val="1"/>
+      <w:numFmt w:val="decimal"/>
+      <w:lvlText w:val="%1.%2.%3.%4.%5.%6.%7"/>
+      <w:lvlJc w:val="left"/>
+      <w:pPr>
+        <w:ind w:left="1440" w:hanging="1440"/>
+      </w:pPr>
+      <w:rPr>
+        <w:rFonts w:hint="default"/>
+      </w:rPr>
+    </w:lvl>
+    <w:lvl w:ilvl="7">
+      <w:start w:val="1"/>
+      <w:numFmt w:val="decimal"/>
+      <w:lvlText w:val="%1.%2.%3.%4.%5.%6.%7.%8"/>
+      <w:lvlJc w:val="left"/>
+      <w:pPr>
+        <w:ind w:left="1800" w:hanging="1800"/>
+      </w:pPr>
+      <w:rPr>
+        <w:rFonts w:hint="default"/>
+      </w:rPr>
+    </w:lvl>
+    <w:lvl w:ilvl="8">
+      <w:start w:val="1"/>
+      <w:numFmt w:val="decimal"/>
+      <w:lvlText w:val="%1.%2.%3.%4.%5.%6.%7.%8.%9"/>
+      <w:lvlJc w:val="left"/>
+      <w:pPr>
+        <w:ind w:left="1800" w:hanging="1800"/>
+      </w:pPr>
+      <w:rPr>
+        <w:rFonts w:hint="default"/>
+      </w:rPr>
+    </w:lvl>
+  </w:abstractNum>
+  <w:abstractNum w:abstractNumId="5" w15:restartNumberingAfterBreak="0">
+    <w:nsid w:val="51155EDF"/>
+    <w:multiLevelType w:val="hybridMultilevel"/>
+    <w:tmpl w:val="A99C6182"/>
+    <w:lvl w:ilvl="0" w:tplc="AE741136">
+      <w:numFmt w:val="bullet"/>
+      <w:lvlText w:val="-"/>
+      <w:lvlJc w:val="left"/>
+      <w:pPr>
+        <w:ind w:left="720" w:hanging="360"/>
+      </w:pPr>
+      <w:rPr>
+        <w:rFonts w:ascii="Aptos" w:eastAsiaTheme="minorHAnsi" w:hAnsi="Aptos" w:cstheme="minorBidi" w:hint="default"/>
+      </w:rPr>
+    </w:lvl>
+    <w:lvl w:ilvl="1" w:tplc="0C0A0003" w:tentative="1">
+      <w:start w:val="1"/>
+      <w:numFmt w:val="bullet"/>
+      <w:lvlText w:val="o"/>
+      <w:lvlJc w:val="left"/>
+      <w:pPr>
+        <w:ind w:left="1440" w:hanging="360"/>
+      </w:pPr>
+      <w:rPr>
+        <w:rFonts w:ascii="Courier New" w:hAnsi="Courier New" w:cs="Courier New" w:hint="default"/>
+      </w:rPr>
+    </w:lvl>
+    <w:lvl w:ilvl="2" w:tplc="0C0A0005" w:tentative="1">
+      <w:start w:val="1"/>
+      <w:numFmt w:val="bullet"/>
+      <w:lvlText w:val=""/>
+      <w:lvlJc w:val="left"/>
+      <w:pPr>
+        <w:ind w:left="2160" w:hanging="360"/>
+      </w:pPr>
+      <w:rPr>
+        <w:rFonts w:ascii="Wingdings" w:hAnsi="Wingdings" w:hint="default"/>
+      </w:rPr>
+    </w:lvl>
+    <w:lvl w:ilvl="3" w:tplc="0C0A0001" w:tentative="1">
+      <w:start w:val="1"/>
+      <w:numFmt w:val="bullet"/>
+      <w:lvlText w:val=""/>
+      <w:lvlJc w:val="left"/>
+      <w:pPr>
+        <w:ind w:left="2880" w:hanging="360"/>
+      </w:pPr>
+      <w:rPr>
+        <w:rFonts w:ascii="Symbol" w:hAnsi="Symbol" w:hint="default"/>
+      </w:rPr>
+    </w:lvl>
+    <w:lvl w:ilvl="4" w:tplc="0C0A0003" w:tentative="1">
+      <w:start w:val="1"/>
+      <w:numFmt w:val="bullet"/>
+      <w:lvlText w:val="o"/>
+      <w:lvlJc w:val="left"/>
+      <w:pPr>
+        <w:ind w:left="3600" w:hanging="360"/>
+      </w:pPr>
+      <w:rPr>
+        <w:rFonts w:ascii="Courier New" w:hAnsi="Courier New" w:cs="Courier New" w:hint="default"/>
+      </w:rPr>
+    </w:lvl>
+    <w:lvl w:ilvl="5" w:tplc="0C0A0005" w:tentative="1">
+      <w:start w:val="1"/>
+      <w:numFmt w:val="bullet"/>
+      <w:lvlText w:val=""/>
+      <w:lvlJc w:val="left"/>
+      <w:pPr>
+        <w:ind w:left="4320" w:hanging="360"/>
+      </w:pPr>
+      <w:rPr>
+        <w:rFonts w:ascii="Wingdings" w:hAnsi="Wingdings" w:hint="default"/>
+      </w:rPr>
+    </w:lvl>
+    <w:lvl w:ilvl="6" w:tplc="0C0A0001" w:tentative="1">
+      <w:start w:val="1"/>
+      <w:numFmt w:val="bullet"/>
+      <w:lvlText w:val=""/>
+      <w:lvlJc w:val="left"/>
+      <w:pPr>
+        <w:ind w:left="5040" w:hanging="360"/>
+      </w:pPr>
+      <w:rPr>
+        <w:rFonts w:ascii="Symbol" w:hAnsi="Symbol" w:hint="default"/>
+      </w:rPr>
+    </w:lvl>
+    <w:lvl w:ilvl="7" w:tplc="0C0A0003" w:tentative="1">
+      <w:start w:val="1"/>
+      <w:numFmt w:val="bullet"/>
+      <w:lvlText w:val="o"/>
+      <w:lvlJc w:val="left"/>
+      <w:pPr>
+        <w:ind w:left="5760" w:hanging="360"/>
+      </w:pPr>
+      <w:rPr>
+        <w:rFonts w:ascii="Courier New" w:hAnsi="Courier New" w:cs="Courier New" w:hint="default"/>
+      </w:rPr>
+    </w:lvl>
+    <w:lvl w:ilvl="8" w:tplc="0C0A0005" w:tentative="1">
+      <w:start w:val="1"/>
+      <w:numFmt w:val="bullet"/>
+      <w:lvlText w:val=""/>
+      <w:lvlJc w:val="left"/>
+      <w:pPr>
+        <w:ind w:left="6480" w:hanging="360"/>
+      </w:pPr>
+      <w:rPr>
+        <w:rFonts w:ascii="Wingdings" w:hAnsi="Wingdings" w:hint="default"/>
+      </w:rPr>
+    </w:lvl>
+  </w:abstractNum>
+  <w:abstractNum w:abstractNumId="6" w15:restartNumberingAfterBreak="0">
+    <w:nsid w:val="533E3E7F"/>
+    <w:multiLevelType w:val="hybridMultilevel"/>
+    <w:tmpl w:val="A9FCAC0C"/>
+    <w:lvl w:ilvl="0" w:tplc="0C0A000F">
+      <w:start w:val="1"/>
+      <w:numFmt w:val="decimal"/>
+      <w:lvlText w:val="%1."/>
+      <w:lvlJc w:val="left"/>
+      <w:pPr>
+        <w:ind w:left="720" w:hanging="360"/>
+      </w:pPr>
+      <w:rPr>
+        <w:rFonts w:hint="default"/>
+      </w:rPr>
+    </w:lvl>
+    <w:lvl w:ilvl="1" w:tplc="0C0A0019" w:tentative="1">
+      <w:start w:val="1"/>
+      <w:numFmt w:val="lowerLetter"/>
+      <w:lvlText w:val="%2."/>
+      <w:lvlJc w:val="left"/>
+      <w:pPr>
+        <w:ind w:left="1440" w:hanging="360"/>
+      </w:pPr>
+    </w:lvl>
+    <w:lvl w:ilvl="2" w:tplc="0C0A001B" w:tentative="1">
+      <w:start w:val="1"/>
+      <w:numFmt w:val="lowerRoman"/>
+      <w:lvlText w:val="%3."/>
+      <w:lvlJc w:val="right"/>
+      <w:pPr>
+        <w:ind w:left="2160" w:hanging="180"/>
+      </w:pPr>
+    </w:lvl>
+    <w:lvl w:ilvl="3" w:tplc="0C0A000F" w:tentative="1">
+      <w:start w:val="1"/>
+      <w:numFmt w:val="decimal"/>
+      <w:lvlText w:val="%4."/>
+      <w:lvlJc w:val="left"/>
+      <w:pPr>
+        <w:ind w:left="2880" w:hanging="360"/>
+      </w:pPr>
+    </w:lvl>
+    <w:lvl w:ilvl="4" w:tplc="0C0A0019" w:tentative="1">
+      <w:start w:val="1"/>
+      <w:numFmt w:val="lowerLetter"/>
+      <w:lvlText w:val="%5."/>
+      <w:lvlJc w:val="left"/>
+      <w:pPr>
+        <w:ind w:left="3600" w:hanging="360"/>
+      </w:pPr>
+    </w:lvl>
+    <w:lvl w:ilvl="5" w:tplc="0C0A001B" w:tentative="1">
+      <w:start w:val="1"/>
+      <w:numFmt w:val="lowerRoman"/>
+      <w:lvlText w:val="%6."/>
+      <w:lvlJc w:val="right"/>
+      <w:pPr>
+        <w:ind w:left="4320" w:hanging="180"/>
+      </w:pPr>
+    </w:lvl>
+    <w:lvl w:ilvl="6" w:tplc="0C0A000F" w:tentative="1">
+      <w:start w:val="1"/>
+      <w:numFmt w:val="decimal"/>
+      <w:lvlText w:val="%7."/>
+      <w:lvlJc w:val="left"/>
+      <w:pPr>
+        <w:ind w:left="5040" w:hanging="360"/>
+      </w:pPr>
+    </w:lvl>
+    <w:lvl w:ilvl="7" w:tplc="0C0A0019" w:tentative="1">
+      <w:start w:val="1"/>
+      <w:numFmt w:val="lowerLetter"/>
+      <w:lvlText w:val="%8."/>
+      <w:lvlJc w:val="left"/>
+      <w:pPr>
+        <w:ind w:left="5760" w:hanging="360"/>
+      </w:pPr>
+    </w:lvl>
+    <w:lvl w:ilvl="8" w:tplc="0C0A001B" w:tentative="1">
+      <w:start w:val="1"/>
+      <w:numFmt w:val="lowerRoman"/>
+      <w:lvlText w:val="%9."/>
+      <w:lvlJc w:val="right"/>
+      <w:pPr>
+        <w:ind w:left="6480" w:hanging="180"/>
+      </w:pPr>
+    </w:lvl>
+  </w:abstractNum>
+  <w:abstractNum w:abstractNumId="7" w15:restartNumberingAfterBreak="0">
+    <w:nsid w:val="608B7840"/>
+    <w:multiLevelType w:val="multilevel"/>
+    <w:tmpl w:val="E74C150A"/>
+    <w:lvl w:ilvl="0">
+      <w:start w:val="1"/>
+      <w:numFmt w:val="decimal"/>
+      <w:lvlText w:val="%1"/>
+      <w:lvlJc w:val="left"/>
+      <w:pPr>
+        <w:ind w:left="372" w:hanging="372"/>
+      </w:pPr>
+      <w:rPr>
+        <w:rFonts w:hint="default"/>
+      </w:rPr>
+    </w:lvl>
+    <w:lvl w:ilvl="1">
+      <w:start w:val="1"/>
+      <w:numFmt w:val="decimal"/>
+      <w:lvlText w:val="%1.%2"/>
+      <w:lvlJc w:val="left"/>
+      <w:pPr>
+        <w:ind w:left="372" w:hanging="372"/>
+      </w:pPr>
+      <w:rPr>
+        <w:rFonts w:hint="default"/>
+      </w:rPr>
+    </w:lvl>
+    <w:lvl w:ilvl="2">
+      <w:start w:val="1"/>
+      <w:numFmt w:val="decimal"/>
+      <w:lvlText w:val="%1.%2.%3"/>
+      <w:lvlJc w:val="left"/>
+      <w:pPr>
+        <w:ind w:left="720" w:hanging="720"/>
+      </w:pPr>
+      <w:rPr>
+        <w:rFonts w:hint="default"/>
+      </w:rPr>
+    </w:lvl>
+    <w:lvl w:ilvl="3">
+      <w:start w:val="1"/>
+      <w:numFmt w:val="decimal"/>
+      <w:lvlText w:val="%1.%2.%3.%4"/>
+      <w:lvlJc w:val="left"/>
+      <w:pPr>
+        <w:ind w:left="1080" w:hanging="1080"/>
+      </w:pPr>
+      <w:rPr>
+        <w:rFonts w:hint="default"/>
+      </w:rPr>
+    </w:lvl>
+    <w:lvl w:ilvl="4">
+      <w:start w:val="1"/>
+      <w:numFmt w:val="decimal"/>
+      <w:lvlText w:val="%1.%2.%3.%4.%5"/>
+      <w:lvlJc w:val="left"/>
+      <w:pPr>
+        <w:ind w:left="1080" w:hanging="1080"/>
+      </w:pPr>
+      <w:rPr>
+        <w:rFonts w:hint="default"/>
+      </w:rPr>
+    </w:lvl>
+    <w:lvl w:ilvl="5">
+      <w:start w:val="1"/>
+      <w:numFmt w:val="decimal"/>
+      <w:lvlText w:val="%1.%2.%3.%4.%5.%6"/>
+      <w:lvlJc w:val="left"/>
+      <w:pPr>
+        <w:ind w:left="1440" w:hanging="1440"/>
+      </w:pPr>
+      <w:rPr>
+        <w:rFonts w:hint="default"/>
+      </w:rPr>
+    </w:lvl>
+    <w:lvl w:ilvl="6">
+      <w:start w:val="1"/>
+      <w:numFmt w:val="decimal"/>
+      <w:lvlText w:val="%1.%2.%3.%4.%5.%6.%7"/>
+      <w:lvlJc w:val="left"/>
+      <w:pPr>
+        <w:ind w:left="1440" w:hanging="1440"/>
+      </w:pPr>
+      <w:rPr>
+        <w:rFonts w:hint="default"/>
+      </w:rPr>
+    </w:lvl>
+    <w:lvl w:ilvl="7">
+      <w:start w:val="1"/>
+      <w:numFmt w:val="decimal"/>
+      <w:lvlText w:val="%1.%2.%3.%4.%5.%6.%7.%8"/>
+      <w:lvlJc w:val="left"/>
+      <w:pPr>
+        <w:ind w:left="1800" w:hanging="1800"/>
+      </w:pPr>
+      <w:rPr>
+        <w:rFonts w:hint="default"/>
+      </w:rPr>
+    </w:lvl>
+    <w:lvl w:ilvl="8">
+      <w:start w:val="1"/>
+      <w:numFmt w:val="decimal"/>
+      <w:lvlText w:val="%1.%2.%3.%4.%5.%6.%7.%8.%9"/>
+      <w:lvlJc w:val="left"/>
+      <w:pPr>
+        <w:ind w:left="1800" w:hanging="1800"/>
+      </w:pPr>
+      <w:rPr>
+        <w:rFonts w:hint="default"/>
+      </w:rPr>
+    </w:lvl>
+  </w:abstractNum>
   <w:num w:numId="1" w16cid:durableId="550700478">
+    <w:abstractNumId w:val="3"/>
+  </w:num>
+  <w:num w:numId="2" w16cid:durableId="2109303560">
+    <w:abstractNumId w:val="5"/>
+  </w:num>
+  <w:num w:numId="3" w16cid:durableId="1937203308">
+    <w:abstractNumId w:val="6"/>
+  </w:num>
+  <w:num w:numId="4" w16cid:durableId="2011055506">
+    <w:abstractNumId w:val="1"/>
+  </w:num>
+  <w:num w:numId="5" w16cid:durableId="689533105">
+    <w:abstractNumId w:val="2"/>
+  </w:num>
+  <w:num w:numId="6" w16cid:durableId="940793672">
+    <w:abstractNumId w:val="7"/>
+  </w:num>
+  <w:num w:numId="7" w16cid:durableId="1628051245">
+    <w:abstractNumId w:val="4"/>
+  </w:num>
+  <w:num w:numId="8" w16cid:durableId="372971447">
     <w:abstractNumId w:val="0"/>
   </w:num>
 </w:numbering>
@@ -1793,6 +3761,305 @@
       <w:shd w:val="clear" w:color="auto" w:fill="E1DFDD"/>
     </w:rPr>
   </w:style>
+  <w:style w:type="character" w:styleId="Hipervnculovisitado">
+    <w:name w:val="FollowedHyperlink"/>
+    <w:basedOn w:val="Fuentedeprrafopredeter"/>
+    <w:uiPriority w:val="99"/>
+    <w:semiHidden/>
+    <w:unhideWhenUsed/>
+    <w:rsid w:val="0016405A"/>
+    <w:rPr>
+      <w:color w:val="96607D" w:themeColor="followedHyperlink"/>
+      <w:u w:val="single"/>
+    </w:rPr>
+  </w:style>
+  <w:style w:type="paragraph" w:styleId="Bibliografa">
+    <w:name w:val="Bibliography"/>
+    <w:basedOn w:val="Normal"/>
+    <w:next w:val="Normal"/>
+    <w:uiPriority w:val="37"/>
+    <w:unhideWhenUsed/>
+    <w:rsid w:val="006F2615"/>
+  </w:style>
+  <w:style w:type="paragraph" w:styleId="TtuloTDC">
+    <w:name w:val="TOC Heading"/>
+    <w:basedOn w:val="Ttulo1"/>
+    <w:next w:val="Normal"/>
+    <w:uiPriority w:val="39"/>
+    <w:unhideWhenUsed/>
+    <w:qFormat/>
+    <w:rsid w:val="009C4D3F"/>
+    <w:pPr>
+      <w:spacing w:before="240" w:after="0"/>
+      <w:outlineLvl w:val="9"/>
+    </w:pPr>
+    <w:rPr>
+      <w:kern w:val="0"/>
+      <w:sz w:val="32"/>
+      <w:szCs w:val="32"/>
+      <w:lang w:eastAsia="es-ES"/>
+      <w14:ligatures w14:val="none"/>
+    </w:rPr>
+  </w:style>
+  <w:style w:type="paragraph" w:styleId="TDC2">
+    <w:name w:val="toc 2"/>
+    <w:basedOn w:val="Normal"/>
+    <w:next w:val="Normal"/>
+    <w:autoRedefine/>
+    <w:uiPriority w:val="39"/>
+    <w:unhideWhenUsed/>
+    <w:rsid w:val="009C4D3F"/>
+    <w:pPr>
+      <w:spacing w:after="100"/>
+      <w:ind w:left="220"/>
+    </w:pPr>
+    <w:rPr>
+      <w:rFonts w:eastAsiaTheme="minorEastAsia" w:cs="Times New Roman"/>
+      <w:kern w:val="0"/>
+      <w:lang w:eastAsia="es-ES"/>
+      <w14:ligatures w14:val="none"/>
+    </w:rPr>
+  </w:style>
+  <w:style w:type="paragraph" w:styleId="TDC1">
+    <w:name w:val="toc 1"/>
+    <w:basedOn w:val="Normal"/>
+    <w:next w:val="Normal"/>
+    <w:autoRedefine/>
+    <w:uiPriority w:val="39"/>
+    <w:unhideWhenUsed/>
+    <w:rsid w:val="009C4D3F"/>
+    <w:pPr>
+      <w:spacing w:after="100"/>
+    </w:pPr>
+    <w:rPr>
+      <w:rFonts w:eastAsiaTheme="minorEastAsia" w:cs="Times New Roman"/>
+      <w:kern w:val="0"/>
+      <w:lang w:eastAsia="es-ES"/>
+      <w14:ligatures w14:val="none"/>
+    </w:rPr>
+  </w:style>
+  <w:style w:type="paragraph" w:styleId="TDC3">
+    <w:name w:val="toc 3"/>
+    <w:basedOn w:val="Normal"/>
+    <w:next w:val="Normal"/>
+    <w:autoRedefine/>
+    <w:uiPriority w:val="39"/>
+    <w:unhideWhenUsed/>
+    <w:rsid w:val="009C4D3F"/>
+    <w:pPr>
+      <w:spacing w:after="100"/>
+      <w:ind w:left="440"/>
+    </w:pPr>
+    <w:rPr>
+      <w:rFonts w:eastAsiaTheme="minorEastAsia" w:cs="Times New Roman"/>
+      <w:kern w:val="0"/>
+      <w:lang w:eastAsia="es-ES"/>
+      <w14:ligatures w14:val="none"/>
+    </w:rPr>
+  </w:style>
+  <w:style w:type="paragraph" w:styleId="Descripcin">
+    <w:name w:val="caption"/>
+    <w:basedOn w:val="Normal"/>
+    <w:next w:val="Normal"/>
+    <w:uiPriority w:val="35"/>
+    <w:unhideWhenUsed/>
+    <w:qFormat/>
+    <w:rsid w:val="009C4D3F"/>
+    <w:pPr>
+      <w:spacing w:after="200" w:line="240" w:lineRule="auto"/>
+    </w:pPr>
+    <w:rPr>
+      <w:i/>
+      <w:iCs/>
+      <w:color w:val="0E2841" w:themeColor="text2"/>
+      <w:sz w:val="18"/>
+      <w:szCs w:val="18"/>
+    </w:rPr>
+  </w:style>
+  <w:style w:type="paragraph" w:styleId="ndice1">
+    <w:name w:val="index 1"/>
+    <w:basedOn w:val="Normal"/>
+    <w:next w:val="Normal"/>
+    <w:autoRedefine/>
+    <w:uiPriority w:val="99"/>
+    <w:unhideWhenUsed/>
+    <w:rsid w:val="009C4D3F"/>
+    <w:pPr>
+      <w:spacing w:after="0"/>
+      <w:ind w:left="220" w:hanging="220"/>
+    </w:pPr>
+    <w:rPr>
+      <w:sz w:val="20"/>
+      <w:szCs w:val="20"/>
+    </w:rPr>
+  </w:style>
+  <w:style w:type="paragraph" w:styleId="ndice2">
+    <w:name w:val="index 2"/>
+    <w:basedOn w:val="Normal"/>
+    <w:next w:val="Normal"/>
+    <w:autoRedefine/>
+    <w:uiPriority w:val="99"/>
+    <w:unhideWhenUsed/>
+    <w:rsid w:val="009C4D3F"/>
+    <w:pPr>
+      <w:spacing w:after="0"/>
+      <w:ind w:left="440" w:hanging="220"/>
+    </w:pPr>
+    <w:rPr>
+      <w:sz w:val="20"/>
+      <w:szCs w:val="20"/>
+    </w:rPr>
+  </w:style>
+  <w:style w:type="paragraph" w:styleId="ndice3">
+    <w:name w:val="index 3"/>
+    <w:basedOn w:val="Normal"/>
+    <w:next w:val="Normal"/>
+    <w:autoRedefine/>
+    <w:uiPriority w:val="99"/>
+    <w:unhideWhenUsed/>
+    <w:rsid w:val="009C4D3F"/>
+    <w:pPr>
+      <w:spacing w:after="0"/>
+      <w:ind w:left="660" w:hanging="220"/>
+    </w:pPr>
+    <w:rPr>
+      <w:sz w:val="20"/>
+      <w:szCs w:val="20"/>
+    </w:rPr>
+  </w:style>
+  <w:style w:type="paragraph" w:styleId="ndice4">
+    <w:name w:val="index 4"/>
+    <w:basedOn w:val="Normal"/>
+    <w:next w:val="Normal"/>
+    <w:autoRedefine/>
+    <w:uiPriority w:val="99"/>
+    <w:unhideWhenUsed/>
+    <w:rsid w:val="009C4D3F"/>
+    <w:pPr>
+      <w:spacing w:after="0"/>
+      <w:ind w:left="880" w:hanging="220"/>
+    </w:pPr>
+    <w:rPr>
+      <w:sz w:val="20"/>
+      <w:szCs w:val="20"/>
+    </w:rPr>
+  </w:style>
+  <w:style w:type="paragraph" w:styleId="ndice5">
+    <w:name w:val="index 5"/>
+    <w:basedOn w:val="Normal"/>
+    <w:next w:val="Normal"/>
+    <w:autoRedefine/>
+    <w:uiPriority w:val="99"/>
+    <w:unhideWhenUsed/>
+    <w:rsid w:val="009C4D3F"/>
+    <w:pPr>
+      <w:spacing w:after="0"/>
+      <w:ind w:left="1100" w:hanging="220"/>
+    </w:pPr>
+    <w:rPr>
+      <w:sz w:val="20"/>
+      <w:szCs w:val="20"/>
+    </w:rPr>
+  </w:style>
+  <w:style w:type="paragraph" w:styleId="ndice6">
+    <w:name w:val="index 6"/>
+    <w:basedOn w:val="Normal"/>
+    <w:next w:val="Normal"/>
+    <w:autoRedefine/>
+    <w:uiPriority w:val="99"/>
+    <w:unhideWhenUsed/>
+    <w:rsid w:val="009C4D3F"/>
+    <w:pPr>
+      <w:spacing w:after="0"/>
+      <w:ind w:left="1320" w:hanging="220"/>
+    </w:pPr>
+    <w:rPr>
+      <w:sz w:val="20"/>
+      <w:szCs w:val="20"/>
+    </w:rPr>
+  </w:style>
+  <w:style w:type="paragraph" w:styleId="ndice7">
+    <w:name w:val="index 7"/>
+    <w:basedOn w:val="Normal"/>
+    <w:next w:val="Normal"/>
+    <w:autoRedefine/>
+    <w:uiPriority w:val="99"/>
+    <w:unhideWhenUsed/>
+    <w:rsid w:val="009C4D3F"/>
+    <w:pPr>
+      <w:spacing w:after="0"/>
+      <w:ind w:left="1540" w:hanging="220"/>
+    </w:pPr>
+    <w:rPr>
+      <w:sz w:val="20"/>
+      <w:szCs w:val="20"/>
+    </w:rPr>
+  </w:style>
+  <w:style w:type="paragraph" w:styleId="ndice8">
+    <w:name w:val="index 8"/>
+    <w:basedOn w:val="Normal"/>
+    <w:next w:val="Normal"/>
+    <w:autoRedefine/>
+    <w:uiPriority w:val="99"/>
+    <w:unhideWhenUsed/>
+    <w:rsid w:val="009C4D3F"/>
+    <w:pPr>
+      <w:spacing w:after="0"/>
+      <w:ind w:left="1760" w:hanging="220"/>
+    </w:pPr>
+    <w:rPr>
+      <w:sz w:val="20"/>
+      <w:szCs w:val="20"/>
+    </w:rPr>
+  </w:style>
+  <w:style w:type="paragraph" w:styleId="ndice9">
+    <w:name w:val="index 9"/>
+    <w:basedOn w:val="Normal"/>
+    <w:next w:val="Normal"/>
+    <w:autoRedefine/>
+    <w:uiPriority w:val="99"/>
+    <w:unhideWhenUsed/>
+    <w:rsid w:val="009C4D3F"/>
+    <w:pPr>
+      <w:spacing w:after="0"/>
+      <w:ind w:left="1980" w:hanging="220"/>
+    </w:pPr>
+    <w:rPr>
+      <w:sz w:val="20"/>
+      <w:szCs w:val="20"/>
+    </w:rPr>
+  </w:style>
+  <w:style w:type="paragraph" w:styleId="Ttulodendice">
+    <w:name w:val="index heading"/>
+    <w:basedOn w:val="Normal"/>
+    <w:next w:val="ndice1"/>
+    <w:uiPriority w:val="99"/>
+    <w:unhideWhenUsed/>
+    <w:rsid w:val="009C4D3F"/>
+    <w:pPr>
+      <w:spacing w:before="120" w:after="120"/>
+    </w:pPr>
+    <w:rPr>
+      <w:b/>
+      <w:bCs/>
+      <w:i/>
+      <w:iCs/>
+      <w:sz w:val="20"/>
+      <w:szCs w:val="20"/>
+    </w:rPr>
+  </w:style>
+  <w:style w:type="character" w:styleId="nfasissutil">
+    <w:name w:val="Subtle Emphasis"/>
+    <w:basedOn w:val="Fuentedeprrafopredeter"/>
+    <w:uiPriority w:val="19"/>
+    <w:qFormat/>
+    <w:rsid w:val="00436E9F"/>
+    <w:rPr>
+      <w:i/>
+      <w:iCs/>
+      <w:color w:val="404040" w:themeColor="text1" w:themeTint="BF"/>
+    </w:rPr>
+  </w:style>
 </w:styles>
 </file>
 
@@ -2089,4 +4356,68 @@
     </a:ext>
   </a:extLst>
 </a:theme>
+</file>
+
+<file path=customXml/item1.xml><?xml version="1.0" encoding="utf-8"?>
+<b:Sources xmlns:b="http://schemas.openxmlformats.org/officeDocument/2006/bibliography" xmlns="http://schemas.openxmlformats.org/officeDocument/2006/bibliography" SelectedStyle="\IEEE2006OfficeOnline.xsl" StyleName="IEEE" Version="2006">
+  <b:Source>
+    <b:Tag>RIS</b:Tag>
+    <b:SourceType>InternetSite</b:SourceType>
+    <b:Guid>{EFDA8848-2E1A-4251-847A-633823D95FEA}</b:Guid>
+    <b:Author>
+      <b:Author>
+        <b:NameList>
+          <b:Person>
+            <b:Last>RISC-V</b:Last>
+          </b:Person>
+        </b:NameList>
+      </b:Author>
+    </b:Author>
+    <b:Title>Ratified RISC-V Specifications</b:Title>
+    <b:URL>https://lf-riscv.atlassian.net/wiki/spaces/HOME/pages/16154769/RISC-V+Technical+Specifications</b:URL>
+    <b:RefOrder>1</b:RefOrder>
+  </b:Source>
+  <b:Source>
+    <b:Tag>ESE</b:Tag>
+    <b:SourceType>InternetSite</b:SourceType>
+    <b:Guid>{2244EA04-DE2A-4F4E-952E-0F58D4510B09}</b:Guid>
+    <b:Author>
+      <b:Author>
+        <b:NameList>
+          <b:Person>
+            <b:Last>ESEO-Tech</b:Last>
+          </b:Person>
+        </b:NameList>
+      </b:Author>
+    </b:Author>
+    <b:Title>Repositorio Oficial EmulsiV</b:Title>
+    <b:URL>https://github.com/ESEO-Tech/emulsiV</b:URL>
+    <b:RefOrder>2</b:RefOrder>
+  </b:Source>
+  <b:Source>
+    <b:Tag>ESE1</b:Tag>
+    <b:SourceType>InternetSite</b:SourceType>
+    <b:Guid>{5FE25110-62D2-45E5-9209-C6C220E7B072}</b:Guid>
+    <b:Author>
+      <b:Author>
+        <b:NameList>
+          <b:Person>
+            <b:Last>ESEO-Tech</b:Last>
+          </b:Person>
+        </b:NameList>
+      </b:Author>
+    </b:Author>
+    <b:Title>Documentación Oficial EmulsiV</b:Title>
+    <b:URL>https://eseo-tech.github.io/emulsiV/doc/</b:URL>
+    <b:RefOrder>3</b:RefOrder>
+  </b:Source>
+</b:Sources>
+</file>
+
+<file path=customXml/itemProps1.xml><?xml version="1.0" encoding="utf-8"?>
+<ds:datastoreItem xmlns:ds="http://schemas.openxmlformats.org/officeDocument/2006/customXml" ds:itemID="{802DB94F-64C1-4A03-AA80-367CB0A666AE}">
+  <ds:schemaRefs>
+    <ds:schemaRef ds:uri="http://schemas.openxmlformats.org/officeDocument/2006/bibliography"/>
+  </ds:schemaRefs>
+</ds:datastoreItem>
 </file>
</xml_diff>